<commit_message>
optimalizace docx a zobrazení jpg
</commit_message>
<xml_diff>
--- a/dokumentace/vzor/vzor_dokumentace_IOT.docx
+++ b/dokumentace/vzor/vzor_dokumentace_IOT.docx
@@ -338,7 +338,7 @@
                                 <w:sz w:val="28"/>
                                 <w:szCs w:val="28"/>
                               </w:rPr>
-                              <w:t xml:space="preserve">Autor práce: </w:t>
+                              <w:t>Autor práce:</w:t>
                             </w:r>
                           </w:p>
                           <w:p>
@@ -358,7 +358,7 @@
                                 <w:sz w:val="28"/>
                                 <w:szCs w:val="28"/>
                               </w:rPr>
-                              <w:t xml:space="preserve">Třída: </w:t>
+                              <w:t>Třída:</w:t>
                             </w:r>
                           </w:p>
                           <w:p>
@@ -417,7 +417,7 @@
                           <w:sz w:val="28"/>
                           <w:szCs w:val="28"/>
                         </w:rPr>
-                        <w:t xml:space="preserve">Autor práce: </w:t>
+                        <w:t>Autor práce:</w:t>
                       </w:r>
                     </w:p>
                     <w:p>
@@ -437,7 +437,7 @@
                           <w:sz w:val="28"/>
                           <w:szCs w:val="28"/>
                         </w:rPr>
-                        <w:t xml:space="preserve">Třída: </w:t>
+                        <w:t>Třída:</w:t>
                       </w:r>
                     </w:p>
                     <w:p>
@@ -541,7 +541,7 @@
                                 <w:sz w:val="32"/>
                                 <w:szCs w:val="32"/>
                               </w:rPr>
-                              <w:t>Vlastní deska/</w:t>
+                              <w:t xml:space="preserve">Vlastní </w:t>
                             </w:r>
                             <w:proofErr w:type="spellStart"/>
                             <w:r>
@@ -553,6 +553,14 @@
                               <w:t>shield</w:t>
                             </w:r>
                             <w:proofErr w:type="spellEnd"/>
+                            <w:r>
+                              <w:rPr>
+                                <w:rFonts w:ascii="Arial" w:hAnsi="Arial" w:cs="Arial"/>
+                                <w:sz w:val="32"/>
+                                <w:szCs w:val="32"/>
+                              </w:rPr>
+                              <w:t xml:space="preserve"> pro ESP</w:t>
+                            </w:r>
                           </w:p>
                         </w:txbxContent>
                       </wps:txbx>
@@ -597,7 +605,7 @@
                           <w:sz w:val="32"/>
                           <w:szCs w:val="32"/>
                         </w:rPr>
-                        <w:t>Vlastní deska/</w:t>
+                        <w:t xml:space="preserve">Vlastní </w:t>
                       </w:r>
                       <w:proofErr w:type="spellStart"/>
                       <w:r>
@@ -609,6 +617,14 @@
                         <w:t>shield</w:t>
                       </w:r>
                       <w:proofErr w:type="spellEnd"/>
+                      <w:r>
+                        <w:rPr>
+                          <w:rFonts w:ascii="Arial" w:hAnsi="Arial" w:cs="Arial"/>
+                          <w:sz w:val="32"/>
+                          <w:szCs w:val="32"/>
+                        </w:rPr>
+                        <w:t xml:space="preserve"> pro ESP</w:t>
+                      </w:r>
                     </w:p>
                   </w:txbxContent>
                 </v:textbox>
@@ -749,28 +765,7 @@
         </w:tabs>
       </w:pPr>
       <w:r>
-        <w:t xml:space="preserve"> Prohlašuji, že jsem tuto práci vypracoval samostatně a použil(a)</w:t>
-      </w:r>
-      <w:r>
-        <w:t xml:space="preserve"> jsem</w:t>
-      </w:r>
-      <w:r>
-        <w:t xml:space="preserve"> literární pramen</w:t>
-      </w:r>
-      <w:r>
-        <w:t>y</w:t>
-      </w:r>
-      <w:r>
-        <w:t xml:space="preserve"> a informac</w:t>
-      </w:r>
-      <w:r>
-        <w:t>e</w:t>
-      </w:r>
-      <w:r>
-        <w:t>, které cituji a uvádím v seznamu použité literatury</w:t>
-      </w:r>
-      <w:r>
-        <w:t>.</w:t>
+        <w:t xml:space="preserve"> Prohlašuji, že jsem tuto práci vypracoval samostatně a použil(a) jsem literární prameny a informace, které cituji a uvádím v seznamu použité literatury.</w:t>
       </w:r>
     </w:p>
     <w:p>
@@ -794,14 +789,7 @@
       </w:r>
       <w:r>
         <w:tab/>
-      </w:r>
-      <w:r>
-        <w:t xml:space="preserve">Podpis: </w:t>
-      </w:r>
-      <w:bookmarkStart w:id="1" w:name="_GoBack"/>
-      <w:bookmarkEnd w:id="1"/>
-      <w:r>
-        <w:t>…..........................</w:t>
+        <w:t>Podpis: …..........................</w:t>
       </w:r>
     </w:p>
     <w:p>
@@ -1181,64 +1169,7 @@
         <w:rPr>
           <w:lang w:eastAsia="cs-CZ"/>
         </w:rPr>
-      </w:pPr>
-    </w:p>
-    <w:p>
-      <w:pPr>
-        <w:rPr>
-          <w:lang w:eastAsia="cs-CZ"/>
-        </w:rPr>
-      </w:pPr>
-    </w:p>
-    <w:p>
-      <w:pPr>
-        <w:rPr>
-          <w:lang w:eastAsia="cs-CZ"/>
-        </w:rPr>
-      </w:pPr>
-    </w:p>
-    <w:p>
-      <w:pPr>
-        <w:rPr>
-          <w:lang w:eastAsia="cs-CZ"/>
-        </w:rPr>
-      </w:pPr>
-    </w:p>
-    <w:p>
-      <w:pPr>
-        <w:rPr>
-          <w:lang w:eastAsia="cs-CZ"/>
-        </w:rPr>
-      </w:pPr>
-    </w:p>
-    <w:p>
-      <w:pPr>
-        <w:rPr>
-          <w:lang w:eastAsia="cs-CZ"/>
-        </w:rPr>
-      </w:pPr>
-    </w:p>
-    <w:p>
-      <w:pPr>
-        <w:rPr>
-          <w:lang w:eastAsia="cs-CZ"/>
-        </w:rPr>
-      </w:pPr>
-    </w:p>
-    <w:p>
-      <w:pPr>
-        <w:rPr>
-          <w:lang w:eastAsia="cs-CZ"/>
-        </w:rPr>
-      </w:pPr>
-    </w:p>
-    <w:p>
-      <w:pPr>
-        <w:rPr>
-          <w:lang w:eastAsia="cs-CZ"/>
-        </w:rPr>
         <w:sectPr>
-          <w:footerReference w:type="default" r:id="rId9"/>
           <w:pgSz w:w="11906" w:h="16838"/>
           <w:pgMar w:top="1701" w:right="851" w:bottom="1701" w:left="2552" w:header="709" w:footer="709" w:gutter="0"/>
           <w:cols w:space="708"/>
@@ -1254,27 +1185,1517 @@
         <w:lastRenderedPageBreak/>
         <w:fldChar w:fldCharType="end"/>
       </w:r>
-      <w:bookmarkStart w:id="2" w:name="_Toc137028839"/>
+      <w:bookmarkStart w:id="1" w:name="_Toc137028839"/>
       <w:r>
         <w:t>Úvod</w:t>
+      </w:r>
+      <w:bookmarkEnd w:id="1"/>
+    </w:p>
+    <w:p>
+      <w:pPr>
+        <w:pStyle w:val="Nadpis1"/>
+      </w:pPr>
+      <w:bookmarkStart w:id="2" w:name="_Toc137028840"/>
+      <w:r>
+        <w:lastRenderedPageBreak/>
+        <w:t>Nadpis 1. řádu — kapitola</w:t>
       </w:r>
       <w:bookmarkEnd w:id="2"/>
     </w:p>
     <w:p>
-      <w:pPr>
-        <w:pStyle w:val="Nadpis1"/>
-      </w:pPr>
-      <w:bookmarkStart w:id="3" w:name="_Toc137028840"/>
-      <w:r>
-        <w:lastRenderedPageBreak/>
-        <w:t>Nadpis 1. řádu — kapitola</w:t>
+      <w:proofErr w:type="spellStart"/>
+      <w:r>
+        <w:t>Lorem</w:t>
+      </w:r>
+      <w:proofErr w:type="spellEnd"/>
+      <w:r>
+        <w:t xml:space="preserve"> </w:t>
+      </w:r>
+      <w:proofErr w:type="spellStart"/>
+      <w:r>
+        <w:t>ipsum</w:t>
+      </w:r>
+      <w:proofErr w:type="spellEnd"/>
+      <w:r>
+        <w:t xml:space="preserve"> </w:t>
+      </w:r>
+      <w:proofErr w:type="spellStart"/>
+      <w:r>
+        <w:t>dolor</w:t>
+      </w:r>
+      <w:proofErr w:type="spellEnd"/>
+      <w:r>
+        <w:t xml:space="preserve"> </w:t>
+      </w:r>
+      <w:proofErr w:type="spellStart"/>
+      <w:r>
+        <w:t>sit</w:t>
+      </w:r>
+      <w:proofErr w:type="spellEnd"/>
+      <w:r>
+        <w:t xml:space="preserve"> </w:t>
+      </w:r>
+      <w:proofErr w:type="spellStart"/>
+      <w:r>
+        <w:t>amet</w:t>
+      </w:r>
+      <w:proofErr w:type="spellEnd"/>
+      <w:r>
+        <w:t xml:space="preserve">, </w:t>
+      </w:r>
+      <w:proofErr w:type="spellStart"/>
+      <w:r>
+        <w:t>consectetuer</w:t>
+      </w:r>
+      <w:proofErr w:type="spellEnd"/>
+      <w:r>
+        <w:t xml:space="preserve"> </w:t>
+      </w:r>
+      <w:proofErr w:type="spellStart"/>
+      <w:r>
+        <w:t>adipiscing</w:t>
+      </w:r>
+      <w:proofErr w:type="spellEnd"/>
+      <w:r>
+        <w:t xml:space="preserve"> elit. </w:t>
+      </w:r>
+      <w:proofErr w:type="spellStart"/>
+      <w:r>
+        <w:t>Integer</w:t>
+      </w:r>
+      <w:proofErr w:type="spellEnd"/>
+      <w:r>
+        <w:t xml:space="preserve"> </w:t>
+      </w:r>
+      <w:proofErr w:type="spellStart"/>
+      <w:r>
+        <w:t>lacinia</w:t>
+      </w:r>
+      <w:proofErr w:type="spellEnd"/>
+      <w:r>
+        <w:t xml:space="preserve">. </w:t>
+      </w:r>
+      <w:proofErr w:type="spellStart"/>
+      <w:r>
+        <w:t>Praesent</w:t>
+      </w:r>
+      <w:proofErr w:type="spellEnd"/>
+      <w:r>
+        <w:t xml:space="preserve"> in </w:t>
+      </w:r>
+      <w:proofErr w:type="spellStart"/>
+      <w:r>
+        <w:t>mauris</w:t>
+      </w:r>
+      <w:proofErr w:type="spellEnd"/>
+      <w:r>
+        <w:t xml:space="preserve"> </w:t>
+      </w:r>
+      <w:proofErr w:type="spellStart"/>
+      <w:r>
+        <w:t>eu</w:t>
+      </w:r>
+      <w:proofErr w:type="spellEnd"/>
+      <w:r>
+        <w:t xml:space="preserve"> </w:t>
+      </w:r>
+      <w:proofErr w:type="spellStart"/>
+      <w:r>
+        <w:t>tortor</w:t>
+      </w:r>
+      <w:proofErr w:type="spellEnd"/>
+      <w:r>
+        <w:t xml:space="preserve"> </w:t>
+      </w:r>
+      <w:proofErr w:type="spellStart"/>
+      <w:r>
+        <w:t>porttitor</w:t>
+      </w:r>
+      <w:proofErr w:type="spellEnd"/>
+      <w:r>
+        <w:t xml:space="preserve"> </w:t>
+      </w:r>
+      <w:proofErr w:type="spellStart"/>
+      <w:r>
+        <w:t>accumsan</w:t>
+      </w:r>
+      <w:proofErr w:type="spellEnd"/>
+      <w:r>
+        <w:t xml:space="preserve">. </w:t>
+      </w:r>
+      <w:proofErr w:type="spellStart"/>
+      <w:r>
+        <w:t>Phasellus</w:t>
+      </w:r>
+      <w:proofErr w:type="spellEnd"/>
+      <w:r>
+        <w:t xml:space="preserve"> et </w:t>
+      </w:r>
+      <w:proofErr w:type="spellStart"/>
+      <w:r>
+        <w:t>lorem</w:t>
+      </w:r>
+      <w:proofErr w:type="spellEnd"/>
+      <w:r>
+        <w:t xml:space="preserve"> id </w:t>
+      </w:r>
+      <w:proofErr w:type="spellStart"/>
+      <w:r>
+        <w:t>felis</w:t>
+      </w:r>
+      <w:proofErr w:type="spellEnd"/>
+      <w:r>
+        <w:t xml:space="preserve"> </w:t>
+      </w:r>
+      <w:proofErr w:type="spellStart"/>
+      <w:r>
+        <w:t>nonummy</w:t>
+      </w:r>
+      <w:proofErr w:type="spellEnd"/>
+      <w:r>
+        <w:t xml:space="preserve"> </w:t>
+      </w:r>
+      <w:proofErr w:type="spellStart"/>
+      <w:r>
+        <w:t>placerat</w:t>
+      </w:r>
+      <w:proofErr w:type="spellEnd"/>
+      <w:r>
+        <w:t xml:space="preserve">. </w:t>
+      </w:r>
+      <w:proofErr w:type="spellStart"/>
+      <w:r>
+        <w:t>Aenean</w:t>
+      </w:r>
+      <w:proofErr w:type="spellEnd"/>
+      <w:r>
+        <w:t xml:space="preserve"> id </w:t>
+      </w:r>
+      <w:proofErr w:type="spellStart"/>
+      <w:r>
+        <w:t>metus</w:t>
+      </w:r>
+      <w:proofErr w:type="spellEnd"/>
+      <w:r>
+        <w:t xml:space="preserve"> id </w:t>
+      </w:r>
+      <w:proofErr w:type="spellStart"/>
+      <w:r>
+        <w:t>velit</w:t>
+      </w:r>
+      <w:proofErr w:type="spellEnd"/>
+      <w:r>
+        <w:t xml:space="preserve"> </w:t>
+      </w:r>
+      <w:proofErr w:type="spellStart"/>
+      <w:r>
+        <w:t>ullamcorper</w:t>
+      </w:r>
+      <w:proofErr w:type="spellEnd"/>
+      <w:r>
+        <w:t xml:space="preserve"> </w:t>
+      </w:r>
+      <w:proofErr w:type="spellStart"/>
+      <w:r>
+        <w:t>pulvinar</w:t>
+      </w:r>
+      <w:proofErr w:type="spellEnd"/>
+      <w:r>
+        <w:t xml:space="preserve">. </w:t>
+      </w:r>
+      <w:proofErr w:type="spellStart"/>
+      <w:r>
+        <w:t>Duis</w:t>
+      </w:r>
+      <w:proofErr w:type="spellEnd"/>
+      <w:r>
+        <w:t xml:space="preserve"> </w:t>
+      </w:r>
+      <w:proofErr w:type="spellStart"/>
+      <w:r>
+        <w:t>sapien</w:t>
+      </w:r>
+      <w:proofErr w:type="spellEnd"/>
+      <w:r>
+        <w:t xml:space="preserve"> </w:t>
+      </w:r>
+      <w:proofErr w:type="spellStart"/>
+      <w:r>
+        <w:t>nunc</w:t>
+      </w:r>
+      <w:proofErr w:type="spellEnd"/>
+      <w:r>
+        <w:t xml:space="preserve">, </w:t>
+      </w:r>
+      <w:proofErr w:type="spellStart"/>
+      <w:r>
+        <w:t>commodo</w:t>
+      </w:r>
+      <w:proofErr w:type="spellEnd"/>
+      <w:r>
+        <w:t xml:space="preserve"> et, </w:t>
+      </w:r>
+      <w:proofErr w:type="spellStart"/>
+      <w:r>
+        <w:t>interdum</w:t>
+      </w:r>
+      <w:proofErr w:type="spellEnd"/>
+      <w:r>
+        <w:t xml:space="preserve"> </w:t>
+      </w:r>
+      <w:proofErr w:type="spellStart"/>
+      <w:r>
+        <w:t>suscipit</w:t>
+      </w:r>
+      <w:proofErr w:type="spellEnd"/>
+      <w:r>
+        <w:t xml:space="preserve">, </w:t>
+      </w:r>
+      <w:proofErr w:type="spellStart"/>
+      <w:r>
+        <w:t>sollicitudin</w:t>
+      </w:r>
+      <w:proofErr w:type="spellEnd"/>
+      <w:r>
+        <w:t xml:space="preserve"> et, </w:t>
+      </w:r>
+      <w:proofErr w:type="spellStart"/>
+      <w:r>
+        <w:t>dolor</w:t>
+      </w:r>
+      <w:proofErr w:type="spellEnd"/>
+      <w:r>
+        <w:t xml:space="preserve">. </w:t>
+      </w:r>
+      <w:proofErr w:type="spellStart"/>
+      <w:r>
+        <w:t>Morbi</w:t>
+      </w:r>
+      <w:proofErr w:type="spellEnd"/>
+      <w:r>
+        <w:t xml:space="preserve"> </w:t>
+      </w:r>
+      <w:proofErr w:type="spellStart"/>
+      <w:r>
+        <w:t>scelerisque</w:t>
+      </w:r>
+      <w:proofErr w:type="spellEnd"/>
+      <w:r>
+        <w:t xml:space="preserve"> </w:t>
+      </w:r>
+      <w:proofErr w:type="spellStart"/>
+      <w:r>
+        <w:t>luctus</w:t>
+      </w:r>
+      <w:proofErr w:type="spellEnd"/>
+      <w:r>
+        <w:t xml:space="preserve"> </w:t>
+      </w:r>
+      <w:proofErr w:type="spellStart"/>
+      <w:r>
+        <w:t>velit</w:t>
+      </w:r>
+      <w:proofErr w:type="spellEnd"/>
+      <w:r>
+        <w:t xml:space="preserve">. </w:t>
+      </w:r>
+      <w:proofErr w:type="spellStart"/>
+      <w:r>
+        <w:t>Quis</w:t>
+      </w:r>
+      <w:proofErr w:type="spellEnd"/>
+      <w:r>
+        <w:t xml:space="preserve"> autem vel </w:t>
+      </w:r>
+      <w:proofErr w:type="spellStart"/>
+      <w:r>
+        <w:t>eum</w:t>
+      </w:r>
+      <w:proofErr w:type="spellEnd"/>
+      <w:r>
+        <w:t xml:space="preserve"> iure </w:t>
+      </w:r>
+      <w:proofErr w:type="spellStart"/>
+      <w:r>
+        <w:t>reprehenderit</w:t>
+      </w:r>
+      <w:proofErr w:type="spellEnd"/>
+      <w:r>
+        <w:t xml:space="preserve"> qui in </w:t>
+      </w:r>
+      <w:proofErr w:type="spellStart"/>
+      <w:r>
+        <w:t>ea</w:t>
+      </w:r>
+      <w:proofErr w:type="spellEnd"/>
+      <w:r>
+        <w:t xml:space="preserve"> </w:t>
+      </w:r>
+      <w:proofErr w:type="spellStart"/>
+      <w:r>
+        <w:t>voluptate</w:t>
+      </w:r>
+      <w:proofErr w:type="spellEnd"/>
+      <w:r>
+        <w:t xml:space="preserve"> </w:t>
+      </w:r>
+      <w:proofErr w:type="spellStart"/>
+      <w:r>
+        <w:t>velit</w:t>
+      </w:r>
+      <w:proofErr w:type="spellEnd"/>
+      <w:r>
+        <w:t xml:space="preserve"> </w:t>
+      </w:r>
+      <w:proofErr w:type="spellStart"/>
+      <w:r>
+        <w:t>esse</w:t>
+      </w:r>
+      <w:proofErr w:type="spellEnd"/>
+      <w:r>
+        <w:t xml:space="preserve"> </w:t>
+      </w:r>
+      <w:proofErr w:type="spellStart"/>
+      <w:r>
+        <w:t>quam</w:t>
+      </w:r>
+      <w:proofErr w:type="spellEnd"/>
+      <w:r>
+        <w:t xml:space="preserve"> </w:t>
+      </w:r>
+      <w:proofErr w:type="spellStart"/>
+      <w:r>
+        <w:t>nihil</w:t>
+      </w:r>
+      <w:proofErr w:type="spellEnd"/>
+      <w:r>
+        <w:t xml:space="preserve"> </w:t>
+      </w:r>
+      <w:proofErr w:type="spellStart"/>
+      <w:r>
+        <w:t>molestiae</w:t>
+      </w:r>
+      <w:proofErr w:type="spellEnd"/>
+      <w:r>
+        <w:t xml:space="preserve"> </w:t>
+      </w:r>
+      <w:proofErr w:type="spellStart"/>
+      <w:r>
+        <w:t>consequatur</w:t>
+      </w:r>
+      <w:proofErr w:type="spellEnd"/>
+      <w:r>
+        <w:t xml:space="preserve">, vel </w:t>
+      </w:r>
+      <w:proofErr w:type="spellStart"/>
+      <w:r>
+        <w:t>illum</w:t>
+      </w:r>
+      <w:proofErr w:type="spellEnd"/>
+      <w:r>
+        <w:t xml:space="preserve"> qui </w:t>
+      </w:r>
+      <w:proofErr w:type="spellStart"/>
+      <w:r>
+        <w:t>dolorem</w:t>
+      </w:r>
+      <w:proofErr w:type="spellEnd"/>
+      <w:r>
+        <w:t xml:space="preserve"> </w:t>
+      </w:r>
+      <w:proofErr w:type="spellStart"/>
+      <w:r>
+        <w:t>eum</w:t>
+      </w:r>
+      <w:proofErr w:type="spellEnd"/>
+      <w:r>
+        <w:t xml:space="preserve"> </w:t>
+      </w:r>
+      <w:proofErr w:type="spellStart"/>
+      <w:r>
+        <w:t>fugiat</w:t>
+      </w:r>
+      <w:proofErr w:type="spellEnd"/>
+      <w:r>
+        <w:t xml:space="preserve"> quo </w:t>
+      </w:r>
+      <w:proofErr w:type="spellStart"/>
+      <w:r>
+        <w:t>voluptas</w:t>
+      </w:r>
+      <w:proofErr w:type="spellEnd"/>
+      <w:r>
+        <w:t xml:space="preserve"> </w:t>
+      </w:r>
+      <w:proofErr w:type="spellStart"/>
+      <w:r>
+        <w:t>nulla</w:t>
+      </w:r>
+      <w:proofErr w:type="spellEnd"/>
+      <w:r>
+        <w:t xml:space="preserve"> </w:t>
+      </w:r>
+      <w:proofErr w:type="spellStart"/>
+      <w:r>
+        <w:t>pariatur</w:t>
+      </w:r>
+      <w:proofErr w:type="spellEnd"/>
+      <w:r>
+        <w:t xml:space="preserve">? </w:t>
+      </w:r>
+      <w:proofErr w:type="spellStart"/>
+      <w:r>
+        <w:t>Phasellus</w:t>
+      </w:r>
+      <w:proofErr w:type="spellEnd"/>
+      <w:r>
+        <w:t xml:space="preserve"> </w:t>
+      </w:r>
+      <w:proofErr w:type="spellStart"/>
+      <w:r>
+        <w:t>enim</w:t>
+      </w:r>
+      <w:proofErr w:type="spellEnd"/>
+      <w:r>
+        <w:t xml:space="preserve"> </w:t>
+      </w:r>
+      <w:proofErr w:type="spellStart"/>
+      <w:r>
+        <w:t>erat</w:t>
+      </w:r>
+      <w:proofErr w:type="spellEnd"/>
+      <w:r>
+        <w:t xml:space="preserve">, vestibulum vel, </w:t>
+      </w:r>
+      <w:proofErr w:type="spellStart"/>
+      <w:r>
+        <w:t>aliquam</w:t>
+      </w:r>
+      <w:proofErr w:type="spellEnd"/>
+      <w:r>
+        <w:t xml:space="preserve"> a, </w:t>
+      </w:r>
+      <w:proofErr w:type="spellStart"/>
+      <w:r>
+        <w:t>posuere</w:t>
+      </w:r>
+      <w:proofErr w:type="spellEnd"/>
+      <w:r>
+        <w:t xml:space="preserve"> </w:t>
+      </w:r>
+      <w:proofErr w:type="spellStart"/>
+      <w:r>
+        <w:t>eu</w:t>
+      </w:r>
+      <w:proofErr w:type="spellEnd"/>
+      <w:r>
+        <w:t xml:space="preserve">, </w:t>
+      </w:r>
+      <w:proofErr w:type="spellStart"/>
+      <w:r>
+        <w:t>velit</w:t>
+      </w:r>
+      <w:proofErr w:type="spellEnd"/>
+      <w:r>
+        <w:t xml:space="preserve">. </w:t>
+      </w:r>
+      <w:proofErr w:type="spellStart"/>
+      <w:r>
+        <w:t>Quisque</w:t>
+      </w:r>
+      <w:proofErr w:type="spellEnd"/>
+      <w:r>
+        <w:t xml:space="preserve"> porta. </w:t>
+      </w:r>
+      <w:proofErr w:type="spellStart"/>
+      <w:r>
+        <w:t>Nullam</w:t>
+      </w:r>
+      <w:proofErr w:type="spellEnd"/>
+      <w:r>
+        <w:t xml:space="preserve"> </w:t>
+      </w:r>
+      <w:proofErr w:type="spellStart"/>
+      <w:r>
+        <w:t>lectus</w:t>
+      </w:r>
+      <w:proofErr w:type="spellEnd"/>
+      <w:r>
+        <w:t xml:space="preserve"> </w:t>
+      </w:r>
+      <w:proofErr w:type="spellStart"/>
+      <w:r>
+        <w:t>justo</w:t>
+      </w:r>
+      <w:proofErr w:type="spellEnd"/>
+      <w:r>
+        <w:t xml:space="preserve">, </w:t>
+      </w:r>
+      <w:proofErr w:type="spellStart"/>
+      <w:r>
+        <w:t>vulputate</w:t>
+      </w:r>
+      <w:proofErr w:type="spellEnd"/>
+      <w:r>
+        <w:t xml:space="preserve"> </w:t>
+      </w:r>
+      <w:proofErr w:type="spellStart"/>
+      <w:r>
+        <w:t>eget</w:t>
+      </w:r>
+      <w:proofErr w:type="spellEnd"/>
+      <w:r>
+        <w:t xml:space="preserve"> </w:t>
+      </w:r>
+      <w:proofErr w:type="spellStart"/>
+      <w:r>
+        <w:t>mollis</w:t>
+      </w:r>
+      <w:proofErr w:type="spellEnd"/>
+      <w:r>
+        <w:t xml:space="preserve"> sed, </w:t>
+      </w:r>
+      <w:proofErr w:type="spellStart"/>
+      <w:r>
+        <w:t>tempor</w:t>
+      </w:r>
+      <w:proofErr w:type="spellEnd"/>
+      <w:r>
+        <w:t xml:space="preserve"> sed </w:t>
+      </w:r>
+      <w:proofErr w:type="spellStart"/>
+      <w:r>
+        <w:t>magna</w:t>
+      </w:r>
+      <w:proofErr w:type="spellEnd"/>
+      <w:r>
+        <w:t xml:space="preserve">. </w:t>
+      </w:r>
+      <w:proofErr w:type="spellStart"/>
+      <w:r>
+        <w:t>Integer</w:t>
+      </w:r>
+      <w:proofErr w:type="spellEnd"/>
+      <w:r>
+        <w:t xml:space="preserve"> </w:t>
+      </w:r>
+      <w:proofErr w:type="spellStart"/>
+      <w:r>
+        <w:t>lacinia</w:t>
+      </w:r>
+      <w:proofErr w:type="spellEnd"/>
+      <w:r>
+        <w:t xml:space="preserve">. </w:t>
+      </w:r>
+      <w:proofErr w:type="spellStart"/>
+      <w:r>
+        <w:t>Integer</w:t>
+      </w:r>
+      <w:proofErr w:type="spellEnd"/>
+      <w:r>
+        <w:t xml:space="preserve"> in </w:t>
+      </w:r>
+      <w:proofErr w:type="spellStart"/>
+      <w:r>
+        <w:t>sapien</w:t>
+      </w:r>
+      <w:proofErr w:type="spellEnd"/>
+      <w:r>
+        <w:t xml:space="preserve">. </w:t>
+      </w:r>
+      <w:proofErr w:type="spellStart"/>
+      <w:r>
+        <w:t>Mauris</w:t>
+      </w:r>
+      <w:proofErr w:type="spellEnd"/>
+      <w:r>
+        <w:t xml:space="preserve"> </w:t>
+      </w:r>
+      <w:proofErr w:type="spellStart"/>
+      <w:r>
+        <w:t>dictum</w:t>
+      </w:r>
+      <w:proofErr w:type="spellEnd"/>
+      <w:r>
+        <w:t xml:space="preserve"> </w:t>
+      </w:r>
+      <w:proofErr w:type="spellStart"/>
+      <w:r>
+        <w:t>facilisis</w:t>
+      </w:r>
+      <w:proofErr w:type="spellEnd"/>
+      <w:r>
+        <w:t xml:space="preserve"> </w:t>
+      </w:r>
+      <w:proofErr w:type="spellStart"/>
+      <w:r>
+        <w:t>augue</w:t>
+      </w:r>
+      <w:proofErr w:type="spellEnd"/>
+      <w:r>
+        <w:t>.</w:t>
+      </w:r>
+    </w:p>
+    <w:p>
+      <w:pPr>
+        <w:pStyle w:val="Nadpis2"/>
+      </w:pPr>
+      <w:bookmarkStart w:id="3" w:name="_Toc137028841"/>
+      <w:r>
+        <w:t xml:space="preserve">Nadpis 2. řádu — </w:t>
+      </w:r>
+      <w:r>
+        <w:t>pod</w:t>
+      </w:r>
+      <w:r>
+        <w:t>kapitola</w:t>
       </w:r>
       <w:bookmarkEnd w:id="3"/>
     </w:p>
     <w:p>
       <w:proofErr w:type="spellStart"/>
       <w:r>
-        <w:t>Lorem</w:t>
+        <w:t>Quis</w:t>
+      </w:r>
+      <w:proofErr w:type="spellEnd"/>
+      <w:r>
+        <w:t xml:space="preserve"> autem vel </w:t>
+      </w:r>
+      <w:proofErr w:type="spellStart"/>
+      <w:r>
+        <w:t>eum</w:t>
+      </w:r>
+      <w:proofErr w:type="spellEnd"/>
+      <w:r>
+        <w:t xml:space="preserve"> iure </w:t>
+      </w:r>
+      <w:proofErr w:type="spellStart"/>
+      <w:r>
+        <w:t>reprehenderit</w:t>
+      </w:r>
+      <w:proofErr w:type="spellEnd"/>
+      <w:r>
+        <w:t xml:space="preserve"> qui in </w:t>
+      </w:r>
+      <w:proofErr w:type="spellStart"/>
+      <w:r>
+        <w:t>ea</w:t>
+      </w:r>
+      <w:proofErr w:type="spellEnd"/>
+      <w:r>
+        <w:t xml:space="preserve"> </w:t>
+      </w:r>
+      <w:proofErr w:type="spellStart"/>
+      <w:r>
+        <w:t>voluptate</w:t>
+      </w:r>
+      <w:proofErr w:type="spellEnd"/>
+      <w:r>
+        <w:t xml:space="preserve"> </w:t>
+      </w:r>
+      <w:proofErr w:type="spellStart"/>
+      <w:r>
+        <w:t>velit</w:t>
+      </w:r>
+      <w:proofErr w:type="spellEnd"/>
+      <w:r>
+        <w:t xml:space="preserve"> </w:t>
+      </w:r>
+      <w:proofErr w:type="spellStart"/>
+      <w:r>
+        <w:t>esse</w:t>
+      </w:r>
+      <w:proofErr w:type="spellEnd"/>
+      <w:r>
+        <w:t xml:space="preserve"> </w:t>
+      </w:r>
+      <w:proofErr w:type="spellStart"/>
+      <w:r>
+        <w:t>quam</w:t>
+      </w:r>
+      <w:proofErr w:type="spellEnd"/>
+      <w:r>
+        <w:t xml:space="preserve"> </w:t>
+      </w:r>
+      <w:proofErr w:type="spellStart"/>
+      <w:r>
+        <w:t>nihil</w:t>
+      </w:r>
+      <w:proofErr w:type="spellEnd"/>
+      <w:r>
+        <w:t xml:space="preserve"> </w:t>
+      </w:r>
+      <w:proofErr w:type="spellStart"/>
+      <w:r>
+        <w:t>molestiae</w:t>
+      </w:r>
+      <w:proofErr w:type="spellEnd"/>
+      <w:r>
+        <w:t xml:space="preserve"> </w:t>
+      </w:r>
+      <w:proofErr w:type="spellStart"/>
+      <w:r>
+        <w:t>consequatur</w:t>
+      </w:r>
+      <w:proofErr w:type="spellEnd"/>
+      <w:r>
+        <w:t xml:space="preserve">, vel </w:t>
+      </w:r>
+      <w:proofErr w:type="spellStart"/>
+      <w:r>
+        <w:t>illum</w:t>
+      </w:r>
+      <w:proofErr w:type="spellEnd"/>
+      <w:r>
+        <w:t xml:space="preserve"> qui </w:t>
+      </w:r>
+      <w:proofErr w:type="spellStart"/>
+      <w:r>
+        <w:t>dolorem</w:t>
+      </w:r>
+      <w:proofErr w:type="spellEnd"/>
+      <w:r>
+        <w:t xml:space="preserve"> </w:t>
+      </w:r>
+      <w:proofErr w:type="spellStart"/>
+      <w:r>
+        <w:t>eum</w:t>
+      </w:r>
+      <w:proofErr w:type="spellEnd"/>
+      <w:r>
+        <w:t xml:space="preserve"> </w:t>
+      </w:r>
+      <w:proofErr w:type="spellStart"/>
+      <w:r>
+        <w:t>fugiat</w:t>
+      </w:r>
+      <w:proofErr w:type="spellEnd"/>
+      <w:r>
+        <w:t xml:space="preserve"> quo </w:t>
+      </w:r>
+      <w:proofErr w:type="spellStart"/>
+      <w:r>
+        <w:t>voluptas</w:t>
+      </w:r>
+      <w:proofErr w:type="spellEnd"/>
+      <w:r>
+        <w:t xml:space="preserve"> </w:t>
+      </w:r>
+      <w:proofErr w:type="spellStart"/>
+      <w:r>
+        <w:t>nulla</w:t>
+      </w:r>
+      <w:proofErr w:type="spellEnd"/>
+      <w:r>
+        <w:t xml:space="preserve"> </w:t>
+      </w:r>
+      <w:proofErr w:type="spellStart"/>
+      <w:r>
+        <w:t>pariatur</w:t>
+      </w:r>
+      <w:proofErr w:type="spellEnd"/>
+      <w:r>
+        <w:t xml:space="preserve">? </w:t>
+      </w:r>
+      <w:proofErr w:type="spellStart"/>
+      <w:r>
+        <w:t>Nulla</w:t>
+      </w:r>
+      <w:proofErr w:type="spellEnd"/>
+      <w:r>
+        <w:t xml:space="preserve"> non </w:t>
+      </w:r>
+      <w:proofErr w:type="spellStart"/>
+      <w:r>
+        <w:t>lectus</w:t>
+      </w:r>
+      <w:proofErr w:type="spellEnd"/>
+      <w:r>
+        <w:t xml:space="preserve"> sed </w:t>
+      </w:r>
+      <w:proofErr w:type="spellStart"/>
+      <w:r>
+        <w:t>nisl</w:t>
+      </w:r>
+      <w:proofErr w:type="spellEnd"/>
+      <w:r>
+        <w:t xml:space="preserve"> </w:t>
+      </w:r>
+      <w:proofErr w:type="spellStart"/>
+      <w:r>
+        <w:t>molestie</w:t>
+      </w:r>
+      <w:proofErr w:type="spellEnd"/>
+      <w:r>
+        <w:t xml:space="preserve"> </w:t>
+      </w:r>
+      <w:proofErr w:type="spellStart"/>
+      <w:r>
+        <w:t>malesuada</w:t>
+      </w:r>
+      <w:proofErr w:type="spellEnd"/>
+      <w:r>
+        <w:t xml:space="preserve">. </w:t>
+      </w:r>
+      <w:proofErr w:type="spellStart"/>
+      <w:r>
+        <w:t>Aliquam</w:t>
+      </w:r>
+      <w:proofErr w:type="spellEnd"/>
+      <w:r>
+        <w:t xml:space="preserve"> </w:t>
+      </w:r>
+      <w:proofErr w:type="spellStart"/>
+      <w:r>
+        <w:t>erat</w:t>
+      </w:r>
+      <w:proofErr w:type="spellEnd"/>
+      <w:r>
+        <w:t xml:space="preserve"> </w:t>
+      </w:r>
+      <w:proofErr w:type="spellStart"/>
+      <w:r>
+        <w:t>volutpat</w:t>
+      </w:r>
+      <w:proofErr w:type="spellEnd"/>
+      <w:r>
+        <w:t xml:space="preserve">. </w:t>
+      </w:r>
+      <w:proofErr w:type="spellStart"/>
+      <w:r>
+        <w:t>Cras</w:t>
+      </w:r>
+      <w:proofErr w:type="spellEnd"/>
+      <w:r>
+        <w:t xml:space="preserve"> </w:t>
+      </w:r>
+      <w:proofErr w:type="spellStart"/>
+      <w:r>
+        <w:t>elementum</w:t>
+      </w:r>
+      <w:proofErr w:type="spellEnd"/>
+      <w:r>
+        <w:t xml:space="preserve">. In sem </w:t>
+      </w:r>
+      <w:proofErr w:type="spellStart"/>
+      <w:r>
+        <w:t>justo</w:t>
+      </w:r>
+      <w:proofErr w:type="spellEnd"/>
+      <w:r>
+        <w:t xml:space="preserve">, </w:t>
+      </w:r>
+      <w:proofErr w:type="spellStart"/>
+      <w:r>
+        <w:t>commodo</w:t>
+      </w:r>
+      <w:proofErr w:type="spellEnd"/>
+      <w:r>
+        <w:t xml:space="preserve"> </w:t>
+      </w:r>
+      <w:proofErr w:type="spellStart"/>
+      <w:r>
+        <w:t>ut</w:t>
+      </w:r>
+      <w:proofErr w:type="spellEnd"/>
+      <w:r>
+        <w:t xml:space="preserve">, </w:t>
+      </w:r>
+      <w:proofErr w:type="spellStart"/>
+      <w:r>
+        <w:t>suscipit</w:t>
+      </w:r>
+      <w:proofErr w:type="spellEnd"/>
+      <w:r>
+        <w:t xml:space="preserve"> </w:t>
+      </w:r>
+      <w:proofErr w:type="spellStart"/>
+      <w:r>
+        <w:t>at</w:t>
+      </w:r>
+      <w:proofErr w:type="spellEnd"/>
+      <w:r>
+        <w:t xml:space="preserve">, </w:t>
+      </w:r>
+      <w:proofErr w:type="spellStart"/>
+      <w:r>
+        <w:t>pharetra</w:t>
+      </w:r>
+      <w:proofErr w:type="spellEnd"/>
+      <w:r>
+        <w:t xml:space="preserve"> vitae, </w:t>
+      </w:r>
+      <w:proofErr w:type="spellStart"/>
+      <w:r>
+        <w:t>orci</w:t>
+      </w:r>
+      <w:proofErr w:type="spellEnd"/>
+      <w:r>
+        <w:t xml:space="preserve">. </w:t>
+      </w:r>
+      <w:proofErr w:type="spellStart"/>
+      <w:r>
+        <w:t>Nulla</w:t>
+      </w:r>
+      <w:proofErr w:type="spellEnd"/>
+      <w:r>
+        <w:t xml:space="preserve"> </w:t>
+      </w:r>
+      <w:proofErr w:type="spellStart"/>
+      <w:r>
+        <w:t>est</w:t>
+      </w:r>
+      <w:proofErr w:type="spellEnd"/>
+      <w:r>
+        <w:t xml:space="preserve">. </w:t>
+      </w:r>
+      <w:proofErr w:type="spellStart"/>
+      <w:r>
+        <w:t>Vivamus</w:t>
+      </w:r>
+      <w:proofErr w:type="spellEnd"/>
+      <w:r>
+        <w:t xml:space="preserve"> </w:t>
+      </w:r>
+      <w:proofErr w:type="spellStart"/>
+      <w:r>
+        <w:t>luctus</w:t>
+      </w:r>
+      <w:proofErr w:type="spellEnd"/>
+      <w:r>
+        <w:t xml:space="preserve"> </w:t>
+      </w:r>
+      <w:proofErr w:type="spellStart"/>
+      <w:r>
+        <w:t>egestas</w:t>
+      </w:r>
+      <w:proofErr w:type="spellEnd"/>
+      <w:r>
+        <w:t xml:space="preserve"> </w:t>
+      </w:r>
+      <w:proofErr w:type="spellStart"/>
+      <w:r>
+        <w:t>leo</w:t>
+      </w:r>
+      <w:proofErr w:type="spellEnd"/>
+      <w:r>
+        <w:t xml:space="preserve">. </w:t>
+      </w:r>
+      <w:proofErr w:type="spellStart"/>
+      <w:r>
+        <w:t>Temporibus</w:t>
+      </w:r>
+      <w:proofErr w:type="spellEnd"/>
+      <w:r>
+        <w:t xml:space="preserve"> autem </w:t>
+      </w:r>
+      <w:proofErr w:type="spellStart"/>
+      <w:r>
+        <w:t>quibusdam</w:t>
+      </w:r>
+      <w:proofErr w:type="spellEnd"/>
+      <w:r>
+        <w:t xml:space="preserve"> et aut </w:t>
+      </w:r>
+      <w:proofErr w:type="spellStart"/>
+      <w:r>
+        <w:t>officiis</w:t>
+      </w:r>
+      <w:proofErr w:type="spellEnd"/>
+      <w:r>
+        <w:t xml:space="preserve"> </w:t>
+      </w:r>
+      <w:proofErr w:type="spellStart"/>
+      <w:r>
+        <w:t>debitis</w:t>
+      </w:r>
+      <w:proofErr w:type="spellEnd"/>
+      <w:r>
+        <w:t xml:space="preserve"> aut </w:t>
+      </w:r>
+      <w:proofErr w:type="spellStart"/>
+      <w:r>
+        <w:t>rerum</w:t>
+      </w:r>
+      <w:proofErr w:type="spellEnd"/>
+      <w:r>
+        <w:t xml:space="preserve"> </w:t>
+      </w:r>
+      <w:proofErr w:type="spellStart"/>
+      <w:r>
+        <w:t>necessitatibus</w:t>
+      </w:r>
+      <w:proofErr w:type="spellEnd"/>
+      <w:r>
+        <w:t xml:space="preserve"> </w:t>
+      </w:r>
+      <w:proofErr w:type="spellStart"/>
+      <w:r>
+        <w:t>saepe</w:t>
+      </w:r>
+      <w:proofErr w:type="spellEnd"/>
+      <w:r>
+        <w:t xml:space="preserve"> </w:t>
+      </w:r>
+      <w:proofErr w:type="spellStart"/>
+      <w:r>
+        <w:t>eveniet</w:t>
+      </w:r>
+      <w:proofErr w:type="spellEnd"/>
+      <w:r>
+        <w:t xml:space="preserve"> </w:t>
+      </w:r>
+      <w:proofErr w:type="spellStart"/>
+      <w:r>
+        <w:t>ut</w:t>
+      </w:r>
+      <w:proofErr w:type="spellEnd"/>
+      <w:r>
+        <w:t xml:space="preserve"> et </w:t>
+      </w:r>
+      <w:proofErr w:type="spellStart"/>
+      <w:r>
+        <w:t>voluptates</w:t>
+      </w:r>
+      <w:proofErr w:type="spellEnd"/>
+      <w:r>
+        <w:t xml:space="preserve"> </w:t>
+      </w:r>
+      <w:proofErr w:type="spellStart"/>
+      <w:r>
+        <w:t>repudiandae</w:t>
+      </w:r>
+      <w:proofErr w:type="spellEnd"/>
+      <w:r>
+        <w:t xml:space="preserve"> </w:t>
+      </w:r>
+      <w:proofErr w:type="spellStart"/>
+      <w:r>
+        <w:t>sint</w:t>
+      </w:r>
+      <w:proofErr w:type="spellEnd"/>
+      <w:r>
+        <w:t xml:space="preserve"> et </w:t>
+      </w:r>
+      <w:proofErr w:type="spellStart"/>
+      <w:r>
+        <w:t>molestiae</w:t>
+      </w:r>
+      <w:proofErr w:type="spellEnd"/>
+      <w:r>
+        <w:t xml:space="preserve"> non </w:t>
+      </w:r>
+      <w:proofErr w:type="spellStart"/>
+      <w:r>
+        <w:t>recusandae</w:t>
+      </w:r>
+      <w:proofErr w:type="spellEnd"/>
+      <w:r>
+        <w:t xml:space="preserve">. In </w:t>
+      </w:r>
+      <w:proofErr w:type="spellStart"/>
+      <w:r>
+        <w:t>rutrum</w:t>
+      </w:r>
+      <w:proofErr w:type="spellEnd"/>
+      <w:r>
+        <w:t xml:space="preserve">. </w:t>
+      </w:r>
+      <w:proofErr w:type="spellStart"/>
+      <w:r>
+        <w:t>Proin</w:t>
+      </w:r>
+      <w:proofErr w:type="spellEnd"/>
+      <w:r>
+        <w:t xml:space="preserve"> </w:t>
+      </w:r>
+      <w:proofErr w:type="spellStart"/>
+      <w:r>
+        <w:t>pede</w:t>
+      </w:r>
+      <w:proofErr w:type="spellEnd"/>
+      <w:r>
+        <w:t xml:space="preserve"> </w:t>
+      </w:r>
+      <w:proofErr w:type="spellStart"/>
+      <w:r>
+        <w:t>metus</w:t>
+      </w:r>
+      <w:proofErr w:type="spellEnd"/>
+      <w:r>
+        <w:t xml:space="preserve">, </w:t>
+      </w:r>
+      <w:proofErr w:type="spellStart"/>
+      <w:r>
+        <w:t>vulputate</w:t>
+      </w:r>
+      <w:proofErr w:type="spellEnd"/>
+      <w:r>
+        <w:t xml:space="preserve"> </w:t>
+      </w:r>
+      <w:proofErr w:type="spellStart"/>
+      <w:r>
+        <w:t>nec</w:t>
+      </w:r>
+      <w:proofErr w:type="spellEnd"/>
+      <w:r>
+        <w:t xml:space="preserve">, </w:t>
+      </w:r>
+      <w:proofErr w:type="spellStart"/>
+      <w:r>
+        <w:t>fermentum</w:t>
+      </w:r>
+      <w:proofErr w:type="spellEnd"/>
+      <w:r>
+        <w:t xml:space="preserve"> </w:t>
+      </w:r>
+      <w:proofErr w:type="spellStart"/>
+      <w:r>
+        <w:t>fringilla</w:t>
+      </w:r>
+      <w:proofErr w:type="spellEnd"/>
+      <w:r>
+        <w:t xml:space="preserve">, </w:t>
+      </w:r>
+      <w:proofErr w:type="spellStart"/>
+      <w:r>
+        <w:t>vehicula</w:t>
+      </w:r>
+      <w:proofErr w:type="spellEnd"/>
+      <w:r>
+        <w:t xml:space="preserve"> vitae, </w:t>
+      </w:r>
+      <w:proofErr w:type="spellStart"/>
+      <w:r>
+        <w:t>justo</w:t>
+      </w:r>
+      <w:proofErr w:type="spellEnd"/>
+      <w:r>
+        <w:t xml:space="preserve">. </w:t>
+      </w:r>
+      <w:proofErr w:type="spellStart"/>
+      <w:r>
+        <w:t>Maecenas</w:t>
+      </w:r>
+      <w:proofErr w:type="spellEnd"/>
+      <w:r>
+        <w:t xml:space="preserve"> </w:t>
+      </w:r>
+      <w:proofErr w:type="spellStart"/>
+      <w:r>
+        <w:t>lorem</w:t>
+      </w:r>
+      <w:proofErr w:type="spellEnd"/>
+      <w:r>
+        <w:t xml:space="preserve">. </w:t>
+      </w:r>
+      <w:proofErr w:type="spellStart"/>
+      <w:r>
+        <w:t>Mauris</w:t>
+      </w:r>
+      <w:proofErr w:type="spellEnd"/>
+      <w:r>
+        <w:t xml:space="preserve"> </w:t>
+      </w:r>
+      <w:proofErr w:type="spellStart"/>
+      <w:r>
+        <w:t>dictum</w:t>
+      </w:r>
+      <w:proofErr w:type="spellEnd"/>
+      <w:r>
+        <w:t xml:space="preserve"> </w:t>
+      </w:r>
+      <w:proofErr w:type="spellStart"/>
+      <w:r>
+        <w:t>facilisis</w:t>
+      </w:r>
+      <w:proofErr w:type="spellEnd"/>
+      <w:r>
+        <w:t xml:space="preserve"> </w:t>
+      </w:r>
+      <w:proofErr w:type="spellStart"/>
+      <w:r>
+        <w:t>augue</w:t>
+      </w:r>
+      <w:proofErr w:type="spellEnd"/>
+      <w:r>
+        <w:t xml:space="preserve">. </w:t>
+      </w:r>
+      <w:proofErr w:type="spellStart"/>
+      <w:r>
+        <w:t>Duis</w:t>
+      </w:r>
+      <w:proofErr w:type="spellEnd"/>
+      <w:r>
+        <w:t xml:space="preserve"> </w:t>
+      </w:r>
+      <w:proofErr w:type="spellStart"/>
+      <w:r>
+        <w:t>sapien</w:t>
+      </w:r>
+      <w:proofErr w:type="spellEnd"/>
+      <w:r>
+        <w:t xml:space="preserve"> </w:t>
+      </w:r>
+      <w:proofErr w:type="spellStart"/>
+      <w:r>
+        <w:t>nunc</w:t>
+      </w:r>
+      <w:proofErr w:type="spellEnd"/>
+      <w:r>
+        <w:t xml:space="preserve">, </w:t>
+      </w:r>
+      <w:proofErr w:type="spellStart"/>
+      <w:r>
+        <w:t>commodo</w:t>
+      </w:r>
+      <w:proofErr w:type="spellEnd"/>
+      <w:r>
+        <w:t xml:space="preserve"> et, </w:t>
+      </w:r>
+      <w:proofErr w:type="spellStart"/>
+      <w:r>
+        <w:t>interdum</w:t>
+      </w:r>
+      <w:proofErr w:type="spellEnd"/>
+      <w:r>
+        <w:t xml:space="preserve"> </w:t>
+      </w:r>
+      <w:proofErr w:type="spellStart"/>
+      <w:r>
+        <w:t>suscipit</w:t>
+      </w:r>
+      <w:proofErr w:type="spellEnd"/>
+      <w:r>
+        <w:t xml:space="preserve">, </w:t>
+      </w:r>
+      <w:proofErr w:type="spellStart"/>
+      <w:r>
+        <w:t>sollicitudin</w:t>
+      </w:r>
+      <w:proofErr w:type="spellEnd"/>
+      <w:r>
+        <w:t xml:space="preserve"> et, </w:t>
+      </w:r>
+      <w:proofErr w:type="spellStart"/>
+      <w:r>
+        <w:t>dolor</w:t>
+      </w:r>
+      <w:proofErr w:type="spellEnd"/>
+      <w:r>
+        <w:t xml:space="preserve">. </w:t>
+      </w:r>
+      <w:proofErr w:type="spellStart"/>
+      <w:r>
+        <w:t>Integer</w:t>
+      </w:r>
+      <w:proofErr w:type="spellEnd"/>
+      <w:r>
+        <w:t xml:space="preserve"> </w:t>
+      </w:r>
+      <w:proofErr w:type="spellStart"/>
+      <w:r>
+        <w:t>pellentesque</w:t>
+      </w:r>
+      <w:proofErr w:type="spellEnd"/>
+      <w:r>
+        <w:t xml:space="preserve"> </w:t>
+      </w:r>
+      <w:proofErr w:type="spellStart"/>
+      <w:r>
+        <w:t>quam</w:t>
+      </w:r>
+      <w:proofErr w:type="spellEnd"/>
+      <w:r>
+        <w:t xml:space="preserve"> vel </w:t>
+      </w:r>
+      <w:proofErr w:type="spellStart"/>
+      <w:r>
+        <w:t>velit</w:t>
+      </w:r>
+      <w:proofErr w:type="spellEnd"/>
+      <w:r>
+        <w:t xml:space="preserve">. Vestibulum </w:t>
+      </w:r>
+      <w:proofErr w:type="spellStart"/>
+      <w:r>
+        <w:t>erat</w:t>
+      </w:r>
+      <w:proofErr w:type="spellEnd"/>
+      <w:r>
+        <w:t xml:space="preserve"> </w:t>
+      </w:r>
+      <w:proofErr w:type="spellStart"/>
+      <w:r>
+        <w:t>nulla</w:t>
+      </w:r>
+      <w:proofErr w:type="spellEnd"/>
+      <w:r>
+        <w:t xml:space="preserve">, </w:t>
+      </w:r>
+      <w:proofErr w:type="spellStart"/>
+      <w:r>
+        <w:t>ullamcorper</w:t>
+      </w:r>
+      <w:proofErr w:type="spellEnd"/>
+      <w:r>
+        <w:t xml:space="preserve"> </w:t>
+      </w:r>
+      <w:proofErr w:type="spellStart"/>
+      <w:r>
+        <w:t>nec</w:t>
+      </w:r>
+      <w:proofErr w:type="spellEnd"/>
+      <w:r>
+        <w:t xml:space="preserve">, </w:t>
+      </w:r>
+      <w:proofErr w:type="spellStart"/>
+      <w:r>
+        <w:t>rutrum</w:t>
+      </w:r>
+      <w:proofErr w:type="spellEnd"/>
+      <w:r>
+        <w:t xml:space="preserve"> non, </w:t>
+      </w:r>
+      <w:proofErr w:type="spellStart"/>
+      <w:r>
+        <w:t>nonummy</w:t>
+      </w:r>
+      <w:proofErr w:type="spellEnd"/>
+      <w:r>
+        <w:t xml:space="preserve"> </w:t>
+      </w:r>
+      <w:proofErr w:type="spellStart"/>
+      <w:r>
+        <w:t>ac</w:t>
+      </w:r>
+      <w:proofErr w:type="spellEnd"/>
+      <w:r>
+        <w:t xml:space="preserve">, </w:t>
+      </w:r>
+      <w:proofErr w:type="spellStart"/>
+      <w:r>
+        <w:t>erat</w:t>
+      </w:r>
+      <w:proofErr w:type="spellEnd"/>
+      <w:r>
+        <w:t xml:space="preserve">. </w:t>
+      </w:r>
+      <w:proofErr w:type="spellStart"/>
+      <w:r>
+        <w:t>Fusce</w:t>
+      </w:r>
+      <w:proofErr w:type="spellEnd"/>
+      <w:r>
+        <w:t xml:space="preserve"> </w:t>
+      </w:r>
+      <w:proofErr w:type="spellStart"/>
+      <w:r>
+        <w:t>tellus</w:t>
+      </w:r>
+      <w:proofErr w:type="spellEnd"/>
+      <w:r>
+        <w:t xml:space="preserve"> </w:t>
+      </w:r>
+      <w:proofErr w:type="spellStart"/>
+      <w:r>
+        <w:t>odio</w:t>
+      </w:r>
+      <w:proofErr w:type="spellEnd"/>
+      <w:r>
+        <w:t xml:space="preserve">, </w:t>
+      </w:r>
+      <w:proofErr w:type="spellStart"/>
+      <w:r>
+        <w:t>dapibus</w:t>
+      </w:r>
+      <w:proofErr w:type="spellEnd"/>
+      <w:r>
+        <w:t xml:space="preserve"> id </w:t>
+      </w:r>
+      <w:proofErr w:type="spellStart"/>
+      <w:r>
+        <w:t>fermentum</w:t>
+      </w:r>
+      <w:proofErr w:type="spellEnd"/>
+      <w:r>
+        <w:t xml:space="preserve"> </w:t>
+      </w:r>
+      <w:proofErr w:type="spellStart"/>
+      <w:r>
+        <w:t>quis</w:t>
+      </w:r>
+      <w:proofErr w:type="spellEnd"/>
+      <w:r>
+        <w:t xml:space="preserve">, </w:t>
+      </w:r>
+      <w:proofErr w:type="spellStart"/>
+      <w:r>
+        <w:t>suscipit</w:t>
+      </w:r>
+      <w:proofErr w:type="spellEnd"/>
+      <w:r>
+        <w:t xml:space="preserve"> id </w:t>
+      </w:r>
+      <w:proofErr w:type="spellStart"/>
+      <w:r>
+        <w:t>erat</w:t>
+      </w:r>
+      <w:proofErr w:type="spellEnd"/>
+      <w:r>
+        <w:t xml:space="preserve">. </w:t>
+      </w:r>
+      <w:proofErr w:type="spellStart"/>
+      <w:r>
+        <w:t>Pellentesque</w:t>
+      </w:r>
+      <w:proofErr w:type="spellEnd"/>
+      <w:r>
+        <w:t xml:space="preserve"> </w:t>
+      </w:r>
+      <w:proofErr w:type="spellStart"/>
+      <w:r>
+        <w:t>pretium</w:t>
+      </w:r>
+      <w:proofErr w:type="spellEnd"/>
+      <w:r>
+        <w:t xml:space="preserve"> </w:t>
+      </w:r>
+      <w:proofErr w:type="spellStart"/>
+      <w:r>
+        <w:t>lectus</w:t>
+      </w:r>
+      <w:proofErr w:type="spellEnd"/>
+      <w:r>
+        <w:t xml:space="preserve"> id </w:t>
+      </w:r>
+      <w:proofErr w:type="spellStart"/>
+      <w:r>
+        <w:t>turpis</w:t>
+      </w:r>
+      <w:proofErr w:type="spellEnd"/>
+      <w:r>
+        <w:t xml:space="preserve">. </w:t>
+      </w:r>
+      <w:proofErr w:type="spellStart"/>
+      <w:r>
+        <w:t>Nullam</w:t>
+      </w:r>
+      <w:proofErr w:type="spellEnd"/>
+      <w:r>
+        <w:t xml:space="preserve"> </w:t>
+      </w:r>
+      <w:proofErr w:type="spellStart"/>
+      <w:r>
+        <w:t>dapibus</w:t>
+      </w:r>
+      <w:proofErr w:type="spellEnd"/>
+      <w:r>
+        <w:t xml:space="preserve"> </w:t>
+      </w:r>
+      <w:proofErr w:type="spellStart"/>
+      <w:r>
+        <w:t>fermentum</w:t>
       </w:r>
       <w:proofErr w:type="spellEnd"/>
       <w:r>
@@ -1286,27 +2707,27 @@
       </w:r>
       <w:proofErr w:type="spellEnd"/>
       <w:r>
-        <w:t xml:space="preserve"> </w:t>
-      </w:r>
-      <w:proofErr w:type="spellStart"/>
-      <w:r>
-        <w:t>dolor</w:t>
-      </w:r>
-      <w:proofErr w:type="spellEnd"/>
-      <w:r>
-        <w:t xml:space="preserve"> </w:t>
-      </w:r>
-      <w:proofErr w:type="spellStart"/>
-      <w:r>
-        <w:t>sit</w:t>
-      </w:r>
-      <w:proofErr w:type="spellEnd"/>
-      <w:r>
-        <w:t xml:space="preserve"> </w:t>
-      </w:r>
-      <w:proofErr w:type="spellStart"/>
-      <w:r>
-        <w:t>amet</w:t>
+        <w:t xml:space="preserve">. </w:t>
+      </w:r>
+      <w:proofErr w:type="spellStart"/>
+      <w:r>
+        <w:t>Nullam</w:t>
+      </w:r>
+      <w:proofErr w:type="spellEnd"/>
+      <w:r>
+        <w:t xml:space="preserve"> </w:t>
+      </w:r>
+      <w:proofErr w:type="spellStart"/>
+      <w:r>
+        <w:t>justo</w:t>
+      </w:r>
+      <w:proofErr w:type="spellEnd"/>
+      <w:r>
+        <w:t xml:space="preserve"> </w:t>
+      </w:r>
+      <w:proofErr w:type="spellStart"/>
+      <w:r>
+        <w:t>enim</w:t>
       </w:r>
       <w:proofErr w:type="spellEnd"/>
       <w:r>
@@ -1322,139 +2743,11 @@
       </w:r>
       <w:proofErr w:type="spellStart"/>
       <w:r>
-        <w:t>adipiscing</w:t>
-      </w:r>
-      <w:proofErr w:type="spellEnd"/>
-      <w:r>
-        <w:t xml:space="preserve"> elit. </w:t>
-      </w:r>
-      <w:proofErr w:type="spellStart"/>
-      <w:r>
-        <w:t>Integer</w:t>
-      </w:r>
-      <w:proofErr w:type="spellEnd"/>
-      <w:r>
-        <w:t xml:space="preserve"> </w:t>
-      </w:r>
-      <w:proofErr w:type="spellStart"/>
-      <w:r>
-        <w:t>lacinia</w:t>
-      </w:r>
-      <w:proofErr w:type="spellEnd"/>
-      <w:r>
-        <w:t xml:space="preserve">. </w:t>
-      </w:r>
-      <w:proofErr w:type="spellStart"/>
-      <w:r>
-        <w:t>Praesent</w:t>
-      </w:r>
-      <w:proofErr w:type="spellEnd"/>
-      <w:r>
-        <w:t xml:space="preserve"> in </w:t>
-      </w:r>
-      <w:proofErr w:type="spellStart"/>
-      <w:r>
-        <w:t>mauris</w:t>
-      </w:r>
-      <w:proofErr w:type="spellEnd"/>
-      <w:r>
-        <w:t xml:space="preserve"> </w:t>
-      </w:r>
-      <w:proofErr w:type="spellStart"/>
-      <w:r>
-        <w:t>eu</w:t>
-      </w:r>
-      <w:proofErr w:type="spellEnd"/>
-      <w:r>
-        <w:t xml:space="preserve"> </w:t>
-      </w:r>
-      <w:proofErr w:type="spellStart"/>
-      <w:r>
-        <w:t>tortor</w:t>
-      </w:r>
-      <w:proofErr w:type="spellEnd"/>
-      <w:r>
-        <w:t xml:space="preserve"> </w:t>
-      </w:r>
-      <w:proofErr w:type="spellStart"/>
-      <w:r>
-        <w:t>porttitor</w:t>
-      </w:r>
-      <w:proofErr w:type="spellEnd"/>
-      <w:r>
-        <w:t xml:space="preserve"> </w:t>
-      </w:r>
-      <w:proofErr w:type="spellStart"/>
-      <w:r>
-        <w:t>accumsan</w:t>
-      </w:r>
-      <w:proofErr w:type="spellEnd"/>
-      <w:r>
-        <w:t xml:space="preserve">. </w:t>
-      </w:r>
-      <w:proofErr w:type="spellStart"/>
-      <w:r>
-        <w:t>Phasellus</w:t>
-      </w:r>
-      <w:proofErr w:type="spellEnd"/>
-      <w:r>
-        <w:t xml:space="preserve"> et </w:t>
-      </w:r>
-      <w:proofErr w:type="spellStart"/>
-      <w:r>
-        <w:t>lorem</w:t>
-      </w:r>
-      <w:proofErr w:type="spellEnd"/>
-      <w:r>
-        <w:t xml:space="preserve"> id </w:t>
-      </w:r>
-      <w:proofErr w:type="spellStart"/>
-      <w:r>
-        <w:t>felis</w:t>
-      </w:r>
-      <w:proofErr w:type="spellEnd"/>
-      <w:r>
-        <w:t xml:space="preserve"> </w:t>
-      </w:r>
-      <w:proofErr w:type="spellStart"/>
-      <w:r>
-        <w:t>nonummy</w:t>
-      </w:r>
-      <w:proofErr w:type="spellEnd"/>
-      <w:r>
-        <w:t xml:space="preserve"> </w:t>
-      </w:r>
-      <w:proofErr w:type="spellStart"/>
-      <w:r>
-        <w:t>placerat</w:t>
-      </w:r>
-      <w:proofErr w:type="spellEnd"/>
-      <w:r>
-        <w:t xml:space="preserve">. </w:t>
-      </w:r>
-      <w:proofErr w:type="spellStart"/>
-      <w:r>
-        <w:t>Aenean</w:t>
-      </w:r>
-      <w:proofErr w:type="spellEnd"/>
-      <w:r>
-        <w:t xml:space="preserve"> id </w:t>
-      </w:r>
-      <w:proofErr w:type="spellStart"/>
-      <w:r>
-        <w:t>metus</w:t>
-      </w:r>
-      <w:proofErr w:type="spellEnd"/>
-      <w:r>
-        <w:t xml:space="preserve"> id </w:t>
-      </w:r>
-      <w:proofErr w:type="spellStart"/>
-      <w:r>
-        <w:t>velit</w:t>
-      </w:r>
-      <w:proofErr w:type="spellEnd"/>
-      <w:r>
-        <w:t xml:space="preserve"> </w:t>
+        <w:t>nec</w:t>
+      </w:r>
+      <w:proofErr w:type="spellEnd"/>
+      <w:r>
+        <w:t xml:space="preserve">, </w:t>
       </w:r>
       <w:proofErr w:type="spellStart"/>
       <w:r>
@@ -1466,1373 +2759,11 @@
       </w:r>
       <w:proofErr w:type="spellStart"/>
       <w:r>
-        <w:t>pulvinar</w:t>
-      </w:r>
-      <w:proofErr w:type="spellEnd"/>
-      <w:r>
-        <w:t xml:space="preserve">. </w:t>
-      </w:r>
-      <w:proofErr w:type="spellStart"/>
-      <w:r>
-        <w:t>Duis</w:t>
-      </w:r>
-      <w:proofErr w:type="spellEnd"/>
-      <w:r>
-        <w:t xml:space="preserve"> </w:t>
-      </w:r>
-      <w:proofErr w:type="spellStart"/>
-      <w:r>
-        <w:t>sapien</w:t>
-      </w:r>
-      <w:proofErr w:type="spellEnd"/>
-      <w:r>
-        <w:t xml:space="preserve"> </w:t>
-      </w:r>
-      <w:proofErr w:type="spellStart"/>
-      <w:r>
-        <w:t>nunc</w:t>
-      </w:r>
-      <w:proofErr w:type="spellEnd"/>
-      <w:r>
-        <w:t xml:space="preserve">, </w:t>
-      </w:r>
-      <w:proofErr w:type="spellStart"/>
-      <w:r>
-        <w:t>commodo</w:t>
-      </w:r>
-      <w:proofErr w:type="spellEnd"/>
-      <w:r>
-        <w:t xml:space="preserve"> et, </w:t>
-      </w:r>
-      <w:proofErr w:type="spellStart"/>
-      <w:r>
-        <w:t>interdum</w:t>
-      </w:r>
-      <w:proofErr w:type="spellEnd"/>
-      <w:r>
-        <w:t xml:space="preserve"> </w:t>
-      </w:r>
-      <w:proofErr w:type="spellStart"/>
-      <w:r>
-        <w:t>suscipit</w:t>
-      </w:r>
-      <w:proofErr w:type="spellEnd"/>
-      <w:r>
-        <w:t xml:space="preserve">, </w:t>
-      </w:r>
-      <w:proofErr w:type="spellStart"/>
-      <w:r>
-        <w:t>sollicitudin</w:t>
-      </w:r>
-      <w:proofErr w:type="spellEnd"/>
-      <w:r>
-        <w:t xml:space="preserve"> et, </w:t>
-      </w:r>
-      <w:proofErr w:type="spellStart"/>
-      <w:r>
-        <w:t>dolor</w:t>
-      </w:r>
-      <w:proofErr w:type="spellEnd"/>
-      <w:r>
-        <w:t xml:space="preserve">. </w:t>
-      </w:r>
-      <w:proofErr w:type="spellStart"/>
-      <w:r>
-        <w:t>Morbi</w:t>
-      </w:r>
-      <w:proofErr w:type="spellEnd"/>
-      <w:r>
-        <w:t xml:space="preserve"> </w:t>
-      </w:r>
-      <w:proofErr w:type="spellStart"/>
-      <w:r>
-        <w:t>scelerisque</w:t>
-      </w:r>
-      <w:proofErr w:type="spellEnd"/>
-      <w:r>
-        <w:t xml:space="preserve"> </w:t>
-      </w:r>
-      <w:proofErr w:type="spellStart"/>
-      <w:r>
-        <w:t>luctus</w:t>
-      </w:r>
-      <w:proofErr w:type="spellEnd"/>
-      <w:r>
-        <w:t xml:space="preserve"> </w:t>
-      </w:r>
-      <w:proofErr w:type="spellStart"/>
-      <w:r>
-        <w:t>velit</w:t>
-      </w:r>
-      <w:proofErr w:type="spellEnd"/>
-      <w:r>
-        <w:t xml:space="preserve">. </w:t>
-      </w:r>
-      <w:proofErr w:type="spellStart"/>
-      <w:r>
-        <w:t>Quis</w:t>
-      </w:r>
-      <w:proofErr w:type="spellEnd"/>
-      <w:r>
-        <w:t xml:space="preserve"> autem vel </w:t>
-      </w:r>
-      <w:proofErr w:type="spellStart"/>
-      <w:r>
-        <w:t>eum</w:t>
-      </w:r>
-      <w:proofErr w:type="spellEnd"/>
-      <w:r>
-        <w:t xml:space="preserve"> iure </w:t>
-      </w:r>
-      <w:proofErr w:type="spellStart"/>
-      <w:r>
-        <w:t>reprehenderit</w:t>
-      </w:r>
-      <w:proofErr w:type="spellEnd"/>
-      <w:r>
-        <w:t xml:space="preserve"> qui in </w:t>
-      </w:r>
-      <w:proofErr w:type="spellStart"/>
-      <w:r>
-        <w:t>ea</w:t>
-      </w:r>
-      <w:proofErr w:type="spellEnd"/>
-      <w:r>
-        <w:t xml:space="preserve"> </w:t>
-      </w:r>
-      <w:proofErr w:type="spellStart"/>
-      <w:r>
-        <w:t>voluptate</w:t>
-      </w:r>
-      <w:proofErr w:type="spellEnd"/>
-      <w:r>
-        <w:t xml:space="preserve"> </w:t>
-      </w:r>
-      <w:proofErr w:type="spellStart"/>
-      <w:r>
-        <w:t>velit</w:t>
-      </w:r>
-      <w:proofErr w:type="spellEnd"/>
-      <w:r>
-        <w:t xml:space="preserve"> </w:t>
-      </w:r>
-      <w:proofErr w:type="spellStart"/>
-      <w:r>
-        <w:t>esse</w:t>
-      </w:r>
-      <w:proofErr w:type="spellEnd"/>
-      <w:r>
-        <w:t xml:space="preserve"> </w:t>
-      </w:r>
-      <w:proofErr w:type="spellStart"/>
-      <w:r>
-        <w:t>quam</w:t>
-      </w:r>
-      <w:proofErr w:type="spellEnd"/>
-      <w:r>
-        <w:t xml:space="preserve"> </w:t>
-      </w:r>
-      <w:proofErr w:type="spellStart"/>
-      <w:r>
-        <w:t>nihil</w:t>
-      </w:r>
-      <w:proofErr w:type="spellEnd"/>
-      <w:r>
-        <w:t xml:space="preserve"> </w:t>
-      </w:r>
-      <w:proofErr w:type="spellStart"/>
-      <w:r>
-        <w:t>molestiae</w:t>
-      </w:r>
-      <w:proofErr w:type="spellEnd"/>
-      <w:r>
-        <w:t xml:space="preserve"> </w:t>
-      </w:r>
-      <w:proofErr w:type="spellStart"/>
-      <w:r>
-        <w:t>consequatur</w:t>
-      </w:r>
-      <w:proofErr w:type="spellEnd"/>
-      <w:r>
-        <w:t xml:space="preserve">, vel </w:t>
-      </w:r>
-      <w:proofErr w:type="spellStart"/>
-      <w:r>
-        <w:t>illum</w:t>
-      </w:r>
-      <w:proofErr w:type="spellEnd"/>
-      <w:r>
-        <w:t xml:space="preserve"> qui </w:t>
-      </w:r>
-      <w:proofErr w:type="spellStart"/>
-      <w:r>
-        <w:t>dolorem</w:t>
-      </w:r>
-      <w:proofErr w:type="spellEnd"/>
-      <w:r>
-        <w:t xml:space="preserve"> </w:t>
-      </w:r>
-      <w:proofErr w:type="spellStart"/>
-      <w:r>
-        <w:t>eum</w:t>
-      </w:r>
-      <w:proofErr w:type="spellEnd"/>
-      <w:r>
-        <w:t xml:space="preserve"> </w:t>
-      </w:r>
-      <w:proofErr w:type="spellStart"/>
-      <w:r>
-        <w:t>fugiat</w:t>
-      </w:r>
-      <w:proofErr w:type="spellEnd"/>
-      <w:r>
-        <w:t xml:space="preserve"> quo </w:t>
-      </w:r>
-      <w:proofErr w:type="spellStart"/>
-      <w:r>
-        <w:t>voluptas</w:t>
-      </w:r>
-      <w:proofErr w:type="spellEnd"/>
-      <w:r>
-        <w:t xml:space="preserve"> </w:t>
-      </w:r>
-      <w:proofErr w:type="spellStart"/>
-      <w:r>
-        <w:t>nulla</w:t>
-      </w:r>
-      <w:proofErr w:type="spellEnd"/>
-      <w:r>
-        <w:t xml:space="preserve"> </w:t>
-      </w:r>
-      <w:proofErr w:type="spellStart"/>
-      <w:r>
-        <w:t>pariatur</w:t>
-      </w:r>
-      <w:proofErr w:type="spellEnd"/>
-      <w:r>
-        <w:t xml:space="preserve">? </w:t>
-      </w:r>
-      <w:proofErr w:type="spellStart"/>
-      <w:r>
-        <w:t>Phasellus</w:t>
-      </w:r>
-      <w:proofErr w:type="spellEnd"/>
-      <w:r>
-        <w:t xml:space="preserve"> </w:t>
-      </w:r>
-      <w:proofErr w:type="spellStart"/>
-      <w:r>
-        <w:t>enim</w:t>
-      </w:r>
-      <w:proofErr w:type="spellEnd"/>
-      <w:r>
-        <w:t xml:space="preserve"> </w:t>
-      </w:r>
-      <w:proofErr w:type="spellStart"/>
-      <w:r>
-        <w:t>erat</w:t>
-      </w:r>
-      <w:proofErr w:type="spellEnd"/>
-      <w:r>
-        <w:t xml:space="preserve">, vestibulum vel, </w:t>
-      </w:r>
-      <w:proofErr w:type="spellStart"/>
-      <w:r>
-        <w:t>aliquam</w:t>
-      </w:r>
-      <w:proofErr w:type="spellEnd"/>
-      <w:r>
-        <w:t xml:space="preserve"> a, </w:t>
-      </w:r>
-      <w:proofErr w:type="spellStart"/>
-      <w:r>
-        <w:t>posuere</w:t>
-      </w:r>
-      <w:proofErr w:type="spellEnd"/>
-      <w:r>
-        <w:t xml:space="preserve"> </w:t>
-      </w:r>
-      <w:proofErr w:type="spellStart"/>
-      <w:r>
-        <w:t>eu</w:t>
-      </w:r>
-      <w:proofErr w:type="spellEnd"/>
-      <w:r>
-        <w:t xml:space="preserve">, </w:t>
-      </w:r>
-      <w:proofErr w:type="spellStart"/>
-      <w:r>
-        <w:t>velit</w:t>
-      </w:r>
-      <w:proofErr w:type="spellEnd"/>
-      <w:r>
-        <w:t xml:space="preserve">. </w:t>
-      </w:r>
-      <w:proofErr w:type="spellStart"/>
-      <w:r>
-        <w:t>Quisque</w:t>
-      </w:r>
-      <w:proofErr w:type="spellEnd"/>
-      <w:r>
-        <w:t xml:space="preserve"> porta. </w:t>
-      </w:r>
-      <w:proofErr w:type="spellStart"/>
-      <w:r>
-        <w:t>Nullam</w:t>
-      </w:r>
-      <w:proofErr w:type="spellEnd"/>
-      <w:r>
-        <w:t xml:space="preserve"> </w:t>
-      </w:r>
-      <w:proofErr w:type="spellStart"/>
-      <w:r>
-        <w:t>lectus</w:t>
-      </w:r>
-      <w:proofErr w:type="spellEnd"/>
-      <w:r>
-        <w:t xml:space="preserve"> </w:t>
-      </w:r>
-      <w:proofErr w:type="spellStart"/>
-      <w:r>
-        <w:t>justo</w:t>
-      </w:r>
-      <w:proofErr w:type="spellEnd"/>
-      <w:r>
-        <w:t xml:space="preserve">, </w:t>
-      </w:r>
-      <w:proofErr w:type="spellStart"/>
-      <w:r>
-        <w:t>vulputate</w:t>
-      </w:r>
-      <w:proofErr w:type="spellEnd"/>
-      <w:r>
-        <w:t xml:space="preserve"> </w:t>
-      </w:r>
-      <w:proofErr w:type="spellStart"/>
-      <w:r>
-        <w:t>eget</w:t>
-      </w:r>
-      <w:proofErr w:type="spellEnd"/>
-      <w:r>
-        <w:t xml:space="preserve"> </w:t>
-      </w:r>
-      <w:proofErr w:type="spellStart"/>
-      <w:r>
-        <w:t>mollis</w:t>
-      </w:r>
-      <w:proofErr w:type="spellEnd"/>
-      <w:r>
-        <w:t xml:space="preserve"> sed, </w:t>
-      </w:r>
-      <w:proofErr w:type="spellStart"/>
-      <w:r>
-        <w:t>tempor</w:t>
-      </w:r>
-      <w:proofErr w:type="spellEnd"/>
-      <w:r>
-        <w:t xml:space="preserve"> sed </w:t>
-      </w:r>
-      <w:proofErr w:type="spellStart"/>
-      <w:r>
-        <w:t>magna</w:t>
-      </w:r>
-      <w:proofErr w:type="spellEnd"/>
-      <w:r>
-        <w:t xml:space="preserve">. </w:t>
-      </w:r>
-      <w:proofErr w:type="spellStart"/>
-      <w:r>
-        <w:t>Integer</w:t>
-      </w:r>
-      <w:proofErr w:type="spellEnd"/>
-      <w:r>
-        <w:t xml:space="preserve"> </w:t>
-      </w:r>
-      <w:proofErr w:type="spellStart"/>
-      <w:r>
-        <w:t>lacinia</w:t>
-      </w:r>
-      <w:proofErr w:type="spellEnd"/>
-      <w:r>
-        <w:t xml:space="preserve">. </w:t>
-      </w:r>
-      <w:proofErr w:type="spellStart"/>
-      <w:r>
-        <w:t>Integer</w:t>
-      </w:r>
-      <w:proofErr w:type="spellEnd"/>
-      <w:r>
-        <w:t xml:space="preserve"> in </w:t>
-      </w:r>
-      <w:proofErr w:type="spellStart"/>
-      <w:r>
-        <w:t>sapien</w:t>
-      </w:r>
-      <w:proofErr w:type="spellEnd"/>
-      <w:r>
-        <w:t xml:space="preserve">. </w:t>
-      </w:r>
-      <w:proofErr w:type="spellStart"/>
-      <w:r>
-        <w:t>Mauris</w:t>
-      </w:r>
-      <w:proofErr w:type="spellEnd"/>
-      <w:r>
-        <w:t xml:space="preserve"> </w:t>
-      </w:r>
-      <w:proofErr w:type="spellStart"/>
-      <w:r>
-        <w:t>dictum</w:t>
-      </w:r>
-      <w:proofErr w:type="spellEnd"/>
-      <w:r>
-        <w:t xml:space="preserve"> </w:t>
-      </w:r>
-      <w:proofErr w:type="spellStart"/>
-      <w:r>
-        <w:t>facilisis</w:t>
-      </w:r>
-      <w:proofErr w:type="spellEnd"/>
-      <w:r>
-        <w:t xml:space="preserve"> </w:t>
-      </w:r>
-      <w:proofErr w:type="spellStart"/>
-      <w:r>
-        <w:t>augue</w:t>
-      </w:r>
-      <w:proofErr w:type="spellEnd"/>
-      <w:r>
-        <w:t xml:space="preserve">. </w:t>
-      </w:r>
-    </w:p>
-    <w:p>
-      <w:pPr>
-        <w:pStyle w:val="Nadpis2"/>
-      </w:pPr>
-      <w:bookmarkStart w:id="4" w:name="_Toc137028841"/>
-      <w:r>
-        <w:t xml:space="preserve">Nadpis 2. řádu — </w:t>
-      </w:r>
-      <w:r>
-        <w:t>pod</w:t>
-      </w:r>
-      <w:r>
-        <w:t>kapitola</w:t>
-      </w:r>
-      <w:bookmarkEnd w:id="4"/>
-    </w:p>
-    <w:p>
-      <w:proofErr w:type="spellStart"/>
-      <w:r>
-        <w:t>Quis</w:t>
-      </w:r>
-      <w:proofErr w:type="spellEnd"/>
-      <w:r>
-        <w:t xml:space="preserve"> autem vel </w:t>
-      </w:r>
-      <w:proofErr w:type="spellStart"/>
-      <w:r>
-        <w:t>eum</w:t>
-      </w:r>
-      <w:proofErr w:type="spellEnd"/>
-      <w:r>
-        <w:t xml:space="preserve"> iure </w:t>
-      </w:r>
-      <w:proofErr w:type="spellStart"/>
-      <w:r>
-        <w:t>reprehenderit</w:t>
-      </w:r>
-      <w:proofErr w:type="spellEnd"/>
-      <w:r>
-        <w:t xml:space="preserve"> qui in </w:t>
-      </w:r>
-      <w:proofErr w:type="spellStart"/>
-      <w:r>
-        <w:t>ea</w:t>
-      </w:r>
-      <w:proofErr w:type="spellEnd"/>
-      <w:r>
-        <w:t xml:space="preserve"> </w:t>
-      </w:r>
-      <w:proofErr w:type="spellStart"/>
-      <w:r>
-        <w:t>voluptate</w:t>
-      </w:r>
-      <w:proofErr w:type="spellEnd"/>
-      <w:r>
-        <w:t xml:space="preserve"> </w:t>
-      </w:r>
-      <w:proofErr w:type="spellStart"/>
-      <w:r>
-        <w:t>velit</w:t>
-      </w:r>
-      <w:proofErr w:type="spellEnd"/>
-      <w:r>
-        <w:t xml:space="preserve"> </w:t>
-      </w:r>
-      <w:proofErr w:type="spellStart"/>
-      <w:r>
-        <w:t>esse</w:t>
-      </w:r>
-      <w:proofErr w:type="spellEnd"/>
-      <w:r>
-        <w:t xml:space="preserve"> </w:t>
-      </w:r>
-      <w:proofErr w:type="spellStart"/>
-      <w:r>
-        <w:t>quam</w:t>
-      </w:r>
-      <w:proofErr w:type="spellEnd"/>
-      <w:r>
-        <w:t xml:space="preserve"> </w:t>
-      </w:r>
-      <w:proofErr w:type="spellStart"/>
-      <w:r>
-        <w:t>nihil</w:t>
-      </w:r>
-      <w:proofErr w:type="spellEnd"/>
-      <w:r>
-        <w:t xml:space="preserve"> </w:t>
-      </w:r>
-      <w:proofErr w:type="spellStart"/>
-      <w:r>
-        <w:t>molestiae</w:t>
-      </w:r>
-      <w:proofErr w:type="spellEnd"/>
-      <w:r>
-        <w:t xml:space="preserve"> </w:t>
-      </w:r>
-      <w:proofErr w:type="spellStart"/>
-      <w:r>
-        <w:t>consequatur</w:t>
-      </w:r>
-      <w:proofErr w:type="spellEnd"/>
-      <w:r>
-        <w:t xml:space="preserve">, vel </w:t>
-      </w:r>
-      <w:proofErr w:type="spellStart"/>
-      <w:r>
-        <w:t>illum</w:t>
-      </w:r>
-      <w:proofErr w:type="spellEnd"/>
-      <w:r>
-        <w:t xml:space="preserve"> qui </w:t>
-      </w:r>
-      <w:proofErr w:type="spellStart"/>
-      <w:r>
-        <w:t>dolorem</w:t>
-      </w:r>
-      <w:proofErr w:type="spellEnd"/>
-      <w:r>
-        <w:t xml:space="preserve"> </w:t>
-      </w:r>
-      <w:proofErr w:type="spellStart"/>
-      <w:r>
-        <w:t>eum</w:t>
-      </w:r>
-      <w:proofErr w:type="spellEnd"/>
-      <w:r>
-        <w:t xml:space="preserve"> </w:t>
-      </w:r>
-      <w:proofErr w:type="spellStart"/>
-      <w:r>
-        <w:t>fugiat</w:t>
-      </w:r>
-      <w:proofErr w:type="spellEnd"/>
-      <w:r>
-        <w:t xml:space="preserve"> quo </w:t>
-      </w:r>
-      <w:proofErr w:type="spellStart"/>
-      <w:r>
-        <w:t>voluptas</w:t>
-      </w:r>
-      <w:proofErr w:type="spellEnd"/>
-      <w:r>
-        <w:t xml:space="preserve"> </w:t>
-      </w:r>
-      <w:proofErr w:type="spellStart"/>
-      <w:r>
-        <w:t>nulla</w:t>
-      </w:r>
-      <w:proofErr w:type="spellEnd"/>
-      <w:r>
-        <w:t xml:space="preserve"> </w:t>
-      </w:r>
-      <w:proofErr w:type="spellStart"/>
-      <w:r>
-        <w:t>pariatur</w:t>
-      </w:r>
-      <w:proofErr w:type="spellEnd"/>
-      <w:r>
-        <w:t xml:space="preserve">? </w:t>
-      </w:r>
-      <w:proofErr w:type="spellStart"/>
-      <w:r>
-        <w:t>Nulla</w:t>
-      </w:r>
-      <w:proofErr w:type="spellEnd"/>
-      <w:r>
-        <w:t xml:space="preserve"> non </w:t>
-      </w:r>
-      <w:proofErr w:type="spellStart"/>
-      <w:r>
-        <w:t>lectus</w:t>
-      </w:r>
-      <w:proofErr w:type="spellEnd"/>
-      <w:r>
-        <w:t xml:space="preserve"> sed </w:t>
-      </w:r>
-      <w:proofErr w:type="spellStart"/>
-      <w:r>
-        <w:t>nisl</w:t>
-      </w:r>
-      <w:proofErr w:type="spellEnd"/>
-      <w:r>
-        <w:t xml:space="preserve"> </w:t>
-      </w:r>
-      <w:proofErr w:type="spellStart"/>
-      <w:r>
-        <w:t>molestie</w:t>
-      </w:r>
-      <w:proofErr w:type="spellEnd"/>
-      <w:r>
-        <w:t xml:space="preserve"> </w:t>
-      </w:r>
-      <w:proofErr w:type="spellStart"/>
-      <w:r>
-        <w:t>malesuada</w:t>
-      </w:r>
-      <w:proofErr w:type="spellEnd"/>
-      <w:r>
-        <w:t xml:space="preserve">. </w:t>
-      </w:r>
-      <w:proofErr w:type="spellStart"/>
-      <w:r>
-        <w:t>Aliquam</w:t>
-      </w:r>
-      <w:proofErr w:type="spellEnd"/>
-      <w:r>
-        <w:t xml:space="preserve"> </w:t>
-      </w:r>
-      <w:proofErr w:type="spellStart"/>
-      <w:r>
-        <w:t>erat</w:t>
-      </w:r>
-      <w:proofErr w:type="spellEnd"/>
-      <w:r>
-        <w:t xml:space="preserve"> </w:t>
-      </w:r>
-      <w:proofErr w:type="spellStart"/>
-      <w:r>
-        <w:t>volutpat</w:t>
-      </w:r>
-      <w:proofErr w:type="spellEnd"/>
-      <w:r>
-        <w:t xml:space="preserve">. </w:t>
-      </w:r>
-      <w:proofErr w:type="spellStart"/>
-      <w:r>
-        <w:t>Cras</w:t>
-      </w:r>
-      <w:proofErr w:type="spellEnd"/>
-      <w:r>
-        <w:t xml:space="preserve"> </w:t>
-      </w:r>
-      <w:proofErr w:type="spellStart"/>
-      <w:r>
-        <w:t>elementum</w:t>
-      </w:r>
-      <w:proofErr w:type="spellEnd"/>
-      <w:r>
-        <w:t xml:space="preserve">. In sem </w:t>
-      </w:r>
-      <w:proofErr w:type="spellStart"/>
-      <w:r>
-        <w:t>justo</w:t>
-      </w:r>
-      <w:proofErr w:type="spellEnd"/>
-      <w:r>
-        <w:t xml:space="preserve">, </w:t>
-      </w:r>
-      <w:proofErr w:type="spellStart"/>
-      <w:r>
-        <w:t>commodo</w:t>
-      </w:r>
-      <w:proofErr w:type="spellEnd"/>
-      <w:r>
-        <w:t xml:space="preserve"> </w:t>
-      </w:r>
-      <w:proofErr w:type="spellStart"/>
-      <w:r>
-        <w:t>ut</w:t>
-      </w:r>
-      <w:proofErr w:type="spellEnd"/>
-      <w:r>
-        <w:t xml:space="preserve">, </w:t>
-      </w:r>
-      <w:proofErr w:type="spellStart"/>
-      <w:r>
-        <w:t>suscipit</w:t>
-      </w:r>
-      <w:proofErr w:type="spellEnd"/>
-      <w:r>
-        <w:t xml:space="preserve"> </w:t>
-      </w:r>
-      <w:proofErr w:type="spellStart"/>
-      <w:r>
-        <w:t>at</w:t>
-      </w:r>
-      <w:proofErr w:type="spellEnd"/>
-      <w:r>
-        <w:t xml:space="preserve">, </w:t>
-      </w:r>
-      <w:proofErr w:type="spellStart"/>
-      <w:r>
-        <w:t>pharetra</w:t>
-      </w:r>
-      <w:proofErr w:type="spellEnd"/>
-      <w:r>
-        <w:t xml:space="preserve"> vitae, </w:t>
-      </w:r>
-      <w:proofErr w:type="spellStart"/>
-      <w:r>
-        <w:t>orci</w:t>
-      </w:r>
-      <w:proofErr w:type="spellEnd"/>
-      <w:r>
-        <w:t xml:space="preserve">. </w:t>
-      </w:r>
-      <w:proofErr w:type="spellStart"/>
-      <w:r>
-        <w:t>Nulla</w:t>
-      </w:r>
-      <w:proofErr w:type="spellEnd"/>
-      <w:r>
-        <w:t xml:space="preserve"> </w:t>
-      </w:r>
-      <w:proofErr w:type="spellStart"/>
-      <w:r>
-        <w:t>est</w:t>
-      </w:r>
-      <w:proofErr w:type="spellEnd"/>
-      <w:r>
-        <w:t xml:space="preserve">. </w:t>
-      </w:r>
-      <w:proofErr w:type="spellStart"/>
-      <w:r>
-        <w:t>Vivamus</w:t>
-      </w:r>
-      <w:proofErr w:type="spellEnd"/>
-      <w:r>
-        <w:t xml:space="preserve"> </w:t>
-      </w:r>
-      <w:proofErr w:type="spellStart"/>
-      <w:r>
-        <w:t>luctus</w:t>
-      </w:r>
-      <w:proofErr w:type="spellEnd"/>
-      <w:r>
-        <w:t xml:space="preserve"> </w:t>
-      </w:r>
-      <w:proofErr w:type="spellStart"/>
-      <w:r>
-        <w:t>egestas</w:t>
-      </w:r>
-      <w:proofErr w:type="spellEnd"/>
-      <w:r>
-        <w:t xml:space="preserve"> </w:t>
-      </w:r>
-      <w:proofErr w:type="spellStart"/>
-      <w:r>
-        <w:t>leo</w:t>
-      </w:r>
-      <w:proofErr w:type="spellEnd"/>
-      <w:r>
-        <w:t xml:space="preserve">. </w:t>
-      </w:r>
-      <w:proofErr w:type="spellStart"/>
-      <w:r>
-        <w:t>Temporibus</w:t>
-      </w:r>
-      <w:proofErr w:type="spellEnd"/>
-      <w:r>
-        <w:t xml:space="preserve"> autem </w:t>
-      </w:r>
-      <w:proofErr w:type="spellStart"/>
-      <w:r>
-        <w:t>quibusdam</w:t>
-      </w:r>
-      <w:proofErr w:type="spellEnd"/>
-      <w:r>
-        <w:t xml:space="preserve"> et aut </w:t>
-      </w:r>
-      <w:proofErr w:type="spellStart"/>
-      <w:r>
-        <w:t>officiis</w:t>
-      </w:r>
-      <w:proofErr w:type="spellEnd"/>
-      <w:r>
-        <w:t xml:space="preserve"> </w:t>
-      </w:r>
-      <w:proofErr w:type="spellStart"/>
-      <w:r>
-        <w:t>debitis</w:t>
-      </w:r>
-      <w:proofErr w:type="spellEnd"/>
-      <w:r>
-        <w:t xml:space="preserve"> aut </w:t>
-      </w:r>
-      <w:proofErr w:type="spellStart"/>
-      <w:r>
-        <w:t>rerum</w:t>
-      </w:r>
-      <w:proofErr w:type="spellEnd"/>
-      <w:r>
-        <w:t xml:space="preserve"> </w:t>
-      </w:r>
-      <w:proofErr w:type="spellStart"/>
-      <w:r>
-        <w:t>necessitatibus</w:t>
-      </w:r>
-      <w:proofErr w:type="spellEnd"/>
-      <w:r>
-        <w:t xml:space="preserve"> </w:t>
-      </w:r>
-      <w:proofErr w:type="spellStart"/>
-      <w:r>
-        <w:t>saepe</w:t>
-      </w:r>
-      <w:proofErr w:type="spellEnd"/>
-      <w:r>
-        <w:t xml:space="preserve"> </w:t>
-      </w:r>
-      <w:proofErr w:type="spellStart"/>
-      <w:r>
-        <w:t>eveniet</w:t>
-      </w:r>
-      <w:proofErr w:type="spellEnd"/>
-      <w:r>
-        <w:t xml:space="preserve"> </w:t>
-      </w:r>
-      <w:proofErr w:type="spellStart"/>
-      <w:r>
-        <w:t>ut</w:t>
-      </w:r>
-      <w:proofErr w:type="spellEnd"/>
-      <w:r>
-        <w:t xml:space="preserve"> et </w:t>
-      </w:r>
-      <w:proofErr w:type="spellStart"/>
-      <w:r>
-        <w:t>voluptates</w:t>
-      </w:r>
-      <w:proofErr w:type="spellEnd"/>
-      <w:r>
-        <w:t xml:space="preserve"> </w:t>
-      </w:r>
-      <w:proofErr w:type="spellStart"/>
-      <w:r>
-        <w:t>repudiandae</w:t>
-      </w:r>
-      <w:proofErr w:type="spellEnd"/>
-      <w:r>
-        <w:t xml:space="preserve"> </w:t>
-      </w:r>
-      <w:proofErr w:type="spellStart"/>
-      <w:r>
-        <w:t>sint</w:t>
-      </w:r>
-      <w:proofErr w:type="spellEnd"/>
-      <w:r>
-        <w:t xml:space="preserve"> et </w:t>
-      </w:r>
-      <w:proofErr w:type="spellStart"/>
-      <w:r>
-        <w:t>molestiae</w:t>
-      </w:r>
-      <w:proofErr w:type="spellEnd"/>
-      <w:r>
-        <w:t xml:space="preserve"> non </w:t>
-      </w:r>
-      <w:proofErr w:type="spellStart"/>
-      <w:r>
-        <w:t>recusandae</w:t>
-      </w:r>
-      <w:proofErr w:type="spellEnd"/>
-      <w:r>
-        <w:t xml:space="preserve">. In </w:t>
-      </w:r>
-      <w:proofErr w:type="spellStart"/>
-      <w:r>
-        <w:t>rutrum</w:t>
-      </w:r>
-      <w:proofErr w:type="spellEnd"/>
-      <w:r>
-        <w:t xml:space="preserve">. </w:t>
-      </w:r>
-      <w:proofErr w:type="spellStart"/>
-      <w:r>
-        <w:t>Proin</w:t>
-      </w:r>
-      <w:proofErr w:type="spellEnd"/>
-      <w:r>
-        <w:t xml:space="preserve"> </w:t>
-      </w:r>
-      <w:proofErr w:type="spellStart"/>
-      <w:r>
-        <w:t>pede</w:t>
-      </w:r>
-      <w:proofErr w:type="spellEnd"/>
-      <w:r>
-        <w:t xml:space="preserve"> </w:t>
-      </w:r>
-      <w:proofErr w:type="spellStart"/>
-      <w:r>
-        <w:t>metus</w:t>
-      </w:r>
-      <w:proofErr w:type="spellEnd"/>
-      <w:r>
-        <w:t xml:space="preserve">, </w:t>
-      </w:r>
-      <w:proofErr w:type="spellStart"/>
-      <w:r>
-        <w:t>vulputate</w:t>
-      </w:r>
-      <w:proofErr w:type="spellEnd"/>
-      <w:r>
-        <w:t xml:space="preserve"> </w:t>
-      </w:r>
-      <w:proofErr w:type="spellStart"/>
-      <w:r>
-        <w:t>nec</w:t>
-      </w:r>
-      <w:proofErr w:type="spellEnd"/>
-      <w:r>
-        <w:t xml:space="preserve">, </w:t>
-      </w:r>
-      <w:proofErr w:type="spellStart"/>
-      <w:r>
-        <w:t>fermentum</w:t>
-      </w:r>
-      <w:proofErr w:type="spellEnd"/>
-      <w:r>
-        <w:t xml:space="preserve"> </w:t>
-      </w:r>
-      <w:proofErr w:type="spellStart"/>
-      <w:r>
-        <w:t>fringilla</w:t>
-      </w:r>
-      <w:proofErr w:type="spellEnd"/>
-      <w:r>
-        <w:t xml:space="preserve">, </w:t>
-      </w:r>
-      <w:proofErr w:type="spellStart"/>
-      <w:r>
-        <w:t>vehicula</w:t>
-      </w:r>
-      <w:proofErr w:type="spellEnd"/>
-      <w:r>
-        <w:t xml:space="preserve"> vitae, </w:t>
-      </w:r>
-      <w:proofErr w:type="spellStart"/>
-      <w:r>
-        <w:t>justo</w:t>
-      </w:r>
-      <w:proofErr w:type="spellEnd"/>
-      <w:r>
-        <w:t xml:space="preserve">. </w:t>
-      </w:r>
-      <w:proofErr w:type="spellStart"/>
-      <w:r>
-        <w:t>Maecenas</w:t>
-      </w:r>
-      <w:proofErr w:type="spellEnd"/>
-      <w:r>
-        <w:t xml:space="preserve"> </w:t>
-      </w:r>
-      <w:proofErr w:type="spellStart"/>
-      <w:r>
-        <w:t>lorem</w:t>
-      </w:r>
-      <w:proofErr w:type="spellEnd"/>
-      <w:r>
-        <w:t xml:space="preserve">. </w:t>
-      </w:r>
-      <w:proofErr w:type="spellStart"/>
-      <w:r>
-        <w:t>Mauris</w:t>
-      </w:r>
-      <w:proofErr w:type="spellEnd"/>
-      <w:r>
-        <w:t xml:space="preserve"> </w:t>
-      </w:r>
-      <w:proofErr w:type="spellStart"/>
-      <w:r>
-        <w:t>dictum</w:t>
-      </w:r>
-      <w:proofErr w:type="spellEnd"/>
-      <w:r>
-        <w:t xml:space="preserve"> </w:t>
-      </w:r>
-      <w:proofErr w:type="spellStart"/>
-      <w:r>
-        <w:t>facilisis</w:t>
-      </w:r>
-      <w:proofErr w:type="spellEnd"/>
-      <w:r>
-        <w:t xml:space="preserve"> </w:t>
-      </w:r>
-      <w:proofErr w:type="spellStart"/>
-      <w:r>
-        <w:t>augue</w:t>
-      </w:r>
-      <w:proofErr w:type="spellEnd"/>
-      <w:r>
-        <w:t xml:space="preserve">. </w:t>
-      </w:r>
-      <w:proofErr w:type="spellStart"/>
-      <w:r>
-        <w:t>Duis</w:t>
-      </w:r>
-      <w:proofErr w:type="spellEnd"/>
-      <w:r>
-        <w:t xml:space="preserve"> </w:t>
-      </w:r>
-      <w:proofErr w:type="spellStart"/>
-      <w:r>
-        <w:t>sapien</w:t>
-      </w:r>
-      <w:proofErr w:type="spellEnd"/>
-      <w:r>
-        <w:t xml:space="preserve"> </w:t>
-      </w:r>
-      <w:proofErr w:type="spellStart"/>
-      <w:r>
-        <w:t>nunc</w:t>
-      </w:r>
-      <w:proofErr w:type="spellEnd"/>
-      <w:r>
-        <w:t xml:space="preserve">, </w:t>
-      </w:r>
-      <w:proofErr w:type="spellStart"/>
-      <w:r>
-        <w:t>commodo</w:t>
-      </w:r>
-      <w:proofErr w:type="spellEnd"/>
-      <w:r>
-        <w:t xml:space="preserve"> et, </w:t>
-      </w:r>
-      <w:proofErr w:type="spellStart"/>
-      <w:r>
-        <w:t>interdum</w:t>
-      </w:r>
-      <w:proofErr w:type="spellEnd"/>
-      <w:r>
-        <w:t xml:space="preserve"> </w:t>
-      </w:r>
-      <w:proofErr w:type="spellStart"/>
-      <w:r>
-        <w:t>suscipit</w:t>
-      </w:r>
-      <w:proofErr w:type="spellEnd"/>
-      <w:r>
-        <w:t xml:space="preserve">, </w:t>
-      </w:r>
-      <w:proofErr w:type="spellStart"/>
-      <w:r>
-        <w:t>sollicitudin</w:t>
-      </w:r>
-      <w:proofErr w:type="spellEnd"/>
-      <w:r>
-        <w:t xml:space="preserve"> et, </w:t>
-      </w:r>
-      <w:proofErr w:type="spellStart"/>
-      <w:r>
-        <w:t>dolor</w:t>
-      </w:r>
-      <w:proofErr w:type="spellEnd"/>
-      <w:r>
-        <w:t xml:space="preserve">. </w:t>
-      </w:r>
-      <w:proofErr w:type="spellStart"/>
-      <w:r>
-        <w:t>Integer</w:t>
-      </w:r>
-      <w:proofErr w:type="spellEnd"/>
-      <w:r>
-        <w:t xml:space="preserve"> </w:t>
-      </w:r>
-      <w:proofErr w:type="spellStart"/>
-      <w:r>
-        <w:t>pellentesque</w:t>
-      </w:r>
-      <w:proofErr w:type="spellEnd"/>
-      <w:r>
-        <w:t xml:space="preserve"> </w:t>
-      </w:r>
-      <w:proofErr w:type="spellStart"/>
-      <w:r>
-        <w:t>quam</w:t>
-      </w:r>
-      <w:proofErr w:type="spellEnd"/>
-      <w:r>
-        <w:t xml:space="preserve"> vel </w:t>
-      </w:r>
-      <w:proofErr w:type="spellStart"/>
-      <w:r>
-        <w:t>velit</w:t>
-      </w:r>
-      <w:proofErr w:type="spellEnd"/>
-      <w:r>
-        <w:t xml:space="preserve">. Vestibulum </w:t>
-      </w:r>
-      <w:proofErr w:type="spellStart"/>
-      <w:r>
-        <w:t>erat</w:t>
-      </w:r>
-      <w:proofErr w:type="spellEnd"/>
-      <w:r>
-        <w:t xml:space="preserve"> </w:t>
-      </w:r>
-      <w:proofErr w:type="spellStart"/>
-      <w:r>
-        <w:t>nulla</w:t>
-      </w:r>
-      <w:proofErr w:type="spellEnd"/>
-      <w:r>
-        <w:t xml:space="preserve">, </w:t>
-      </w:r>
-      <w:proofErr w:type="spellStart"/>
-      <w:r>
-        <w:t>ullamcorper</w:t>
-      </w:r>
-      <w:proofErr w:type="spellEnd"/>
-      <w:r>
-        <w:t xml:space="preserve"> </w:t>
-      </w:r>
-      <w:proofErr w:type="spellStart"/>
-      <w:r>
-        <w:t>nec</w:t>
-      </w:r>
-      <w:proofErr w:type="spellEnd"/>
-      <w:r>
-        <w:t xml:space="preserve">, </w:t>
-      </w:r>
-      <w:proofErr w:type="spellStart"/>
-      <w:r>
-        <w:t>rutrum</w:t>
-      </w:r>
-      <w:proofErr w:type="spellEnd"/>
-      <w:r>
-        <w:t xml:space="preserve"> non, </w:t>
-      </w:r>
-      <w:proofErr w:type="spellStart"/>
-      <w:r>
-        <w:t>nonummy</w:t>
-      </w:r>
-      <w:proofErr w:type="spellEnd"/>
-      <w:r>
-        <w:t xml:space="preserve"> </w:t>
-      </w:r>
-      <w:proofErr w:type="spellStart"/>
-      <w:r>
         <w:t>ac</w:t>
       </w:r>
       <w:proofErr w:type="spellEnd"/>
       <w:r>
-        <w:t xml:space="preserve">, </w:t>
-      </w:r>
-      <w:proofErr w:type="spellStart"/>
-      <w:r>
-        <w:t>erat</w:t>
-      </w:r>
-      <w:proofErr w:type="spellEnd"/>
-      <w:r>
-        <w:t xml:space="preserve">. </w:t>
-      </w:r>
-      <w:proofErr w:type="spellStart"/>
-      <w:r>
-        <w:t>Fusce</w:t>
-      </w:r>
-      <w:proofErr w:type="spellEnd"/>
-      <w:r>
-        <w:t xml:space="preserve"> </w:t>
-      </w:r>
-      <w:proofErr w:type="spellStart"/>
-      <w:r>
-        <w:t>tellus</w:t>
-      </w:r>
-      <w:proofErr w:type="spellEnd"/>
-      <w:r>
-        <w:t xml:space="preserve"> </w:t>
-      </w:r>
-      <w:proofErr w:type="spellStart"/>
-      <w:r>
-        <w:t>odio</w:t>
-      </w:r>
-      <w:proofErr w:type="spellEnd"/>
-      <w:r>
-        <w:t xml:space="preserve">, </w:t>
-      </w:r>
-      <w:proofErr w:type="spellStart"/>
-      <w:r>
-        <w:t>dapibus</w:t>
-      </w:r>
-      <w:proofErr w:type="spellEnd"/>
-      <w:r>
-        <w:t xml:space="preserve"> id </w:t>
-      </w:r>
-      <w:proofErr w:type="spellStart"/>
-      <w:r>
-        <w:t>fermentum</w:t>
-      </w:r>
-      <w:proofErr w:type="spellEnd"/>
-      <w:r>
-        <w:t xml:space="preserve"> </w:t>
-      </w:r>
-      <w:proofErr w:type="spellStart"/>
-      <w:r>
-        <w:t>quis</w:t>
-      </w:r>
-      <w:proofErr w:type="spellEnd"/>
-      <w:r>
-        <w:t xml:space="preserve">, </w:t>
-      </w:r>
-      <w:proofErr w:type="spellStart"/>
-      <w:r>
-        <w:t>suscipit</w:t>
-      </w:r>
-      <w:proofErr w:type="spellEnd"/>
-      <w:r>
-        <w:t xml:space="preserve"> id </w:t>
-      </w:r>
-      <w:proofErr w:type="spellStart"/>
-      <w:r>
-        <w:t>erat</w:t>
-      </w:r>
-      <w:proofErr w:type="spellEnd"/>
-      <w:r>
-        <w:t xml:space="preserve">. </w:t>
-      </w:r>
-      <w:proofErr w:type="spellStart"/>
-      <w:r>
-        <w:t>Pellentesque</w:t>
-      </w:r>
-      <w:proofErr w:type="spellEnd"/>
-      <w:r>
-        <w:t xml:space="preserve"> </w:t>
-      </w:r>
-      <w:proofErr w:type="spellStart"/>
-      <w:r>
-        <w:t>pretium</w:t>
-      </w:r>
-      <w:proofErr w:type="spellEnd"/>
-      <w:r>
-        <w:t xml:space="preserve"> </w:t>
-      </w:r>
-      <w:proofErr w:type="spellStart"/>
-      <w:r>
-        <w:t>lectus</w:t>
-      </w:r>
-      <w:proofErr w:type="spellEnd"/>
-      <w:r>
-        <w:t xml:space="preserve"> id </w:t>
-      </w:r>
-      <w:proofErr w:type="spellStart"/>
-      <w:r>
-        <w:t>turpis</w:t>
-      </w:r>
-      <w:proofErr w:type="spellEnd"/>
-      <w:r>
-        <w:t xml:space="preserve">. </w:t>
-      </w:r>
-      <w:proofErr w:type="spellStart"/>
-      <w:r>
-        <w:t>Nullam</w:t>
-      </w:r>
-      <w:proofErr w:type="spellEnd"/>
-      <w:r>
-        <w:t xml:space="preserve"> </w:t>
-      </w:r>
-      <w:proofErr w:type="spellStart"/>
-      <w:r>
-        <w:t>dapibus</w:t>
-      </w:r>
-      <w:proofErr w:type="spellEnd"/>
-      <w:r>
-        <w:t xml:space="preserve"> </w:t>
-      </w:r>
-      <w:proofErr w:type="spellStart"/>
-      <w:r>
-        <w:t>fermentum</w:t>
-      </w:r>
-      <w:proofErr w:type="spellEnd"/>
-      <w:r>
-        <w:t xml:space="preserve"> </w:t>
-      </w:r>
-      <w:proofErr w:type="spellStart"/>
-      <w:r>
-        <w:t>ipsum</w:t>
-      </w:r>
-      <w:proofErr w:type="spellEnd"/>
-      <w:r>
-        <w:t xml:space="preserve">. </w:t>
-      </w:r>
-      <w:proofErr w:type="spellStart"/>
-      <w:r>
-        <w:t>Nullam</w:t>
-      </w:r>
-      <w:proofErr w:type="spellEnd"/>
-      <w:r>
-        <w:t xml:space="preserve"> </w:t>
-      </w:r>
-      <w:proofErr w:type="spellStart"/>
-      <w:r>
-        <w:t>justo</w:t>
-      </w:r>
-      <w:proofErr w:type="spellEnd"/>
-      <w:r>
-        <w:t xml:space="preserve"> </w:t>
-      </w:r>
-      <w:proofErr w:type="spellStart"/>
-      <w:r>
-        <w:t>enim</w:t>
-      </w:r>
-      <w:proofErr w:type="spellEnd"/>
-      <w:r>
-        <w:t xml:space="preserve">, </w:t>
-      </w:r>
-      <w:proofErr w:type="spellStart"/>
-      <w:r>
-        <w:t>consectetuer</w:t>
-      </w:r>
-      <w:proofErr w:type="spellEnd"/>
-      <w:r>
-        <w:t xml:space="preserve"> </w:t>
-      </w:r>
-      <w:proofErr w:type="spellStart"/>
-      <w:r>
-        <w:t>nec</w:t>
-      </w:r>
-      <w:proofErr w:type="spellEnd"/>
-      <w:r>
-        <w:t xml:space="preserve">, </w:t>
-      </w:r>
-      <w:proofErr w:type="spellStart"/>
-      <w:r>
-        <w:t>ullamcorper</w:t>
-      </w:r>
-      <w:proofErr w:type="spellEnd"/>
-      <w:r>
-        <w:t xml:space="preserve"> </w:t>
-      </w:r>
-      <w:proofErr w:type="spellStart"/>
-      <w:r>
-        <w:t>ac</w:t>
-      </w:r>
-      <w:proofErr w:type="spellEnd"/>
-      <w:r>
-        <w:t xml:space="preserve">, vestibulum in, elit. </w:t>
+        <w:t>, vestibulum in, elit.</w:t>
       </w:r>
     </w:p>
     <w:p>
@@ -2860,7 +2791,7 @@
                     <pic:cNvPicPr/>
                   </pic:nvPicPr>
                   <pic:blipFill>
-                    <a:blip r:embed="rId10"/>
+                    <a:blip r:embed="rId9"/>
                     <a:stretch>
                       <a:fillRect/>
                     </a:stretch>
@@ -2885,18 +2816,31 @@
       <w:pPr>
         <w:pStyle w:val="Titulek"/>
       </w:pPr>
-      <w:bookmarkStart w:id="5" w:name="_Toc137039631"/>
+      <w:bookmarkStart w:id="4" w:name="_Toc137039631"/>
       <w:r>
         <w:t xml:space="preserve">Obrázek </w:t>
       </w:r>
-      <w:fldSimple w:instr=" SEQ Obrázek \* ARABIC ">
-        <w:r>
-          <w:rPr>
-            <w:noProof/>
-          </w:rPr>
-          <w:t>1</w:t>
-        </w:r>
-      </w:fldSimple>
+      <w:r>
+        <w:fldChar w:fldCharType="begin"/>
+      </w:r>
+      <w:r>
+        <w:instrText xml:space="preserve"> SEQ Obrázek \* ARABIC </w:instrText>
+      </w:r>
+      <w:r>
+        <w:fldChar w:fldCharType="separate"/>
+      </w:r>
+      <w:r>
+        <w:rPr>
+          <w:noProof/>
+        </w:rPr>
+        <w:t>1</w:t>
+      </w:r>
+      <w:r>
+        <w:rPr>
+          <w:noProof/>
+        </w:rPr>
+        <w:fldChar w:fldCharType="end"/>
+      </w:r>
       <w:r>
         <w:t xml:space="preserve">: </w:t>
       </w:r>
@@ -2912,13 +2856,13 @@
         </w:rPr>
         <w:t>[1]</w:t>
       </w:r>
-      <w:bookmarkEnd w:id="5"/>
+      <w:bookmarkEnd w:id="4"/>
     </w:p>
     <w:p>
       <w:pPr>
         <w:pStyle w:val="Nadpis3"/>
       </w:pPr>
-      <w:bookmarkStart w:id="6" w:name="_Toc137028842"/>
+      <w:bookmarkStart w:id="5" w:name="_Toc137028842"/>
       <w:r>
         <w:t xml:space="preserve">Nadpis 3. řádu — další </w:t>
       </w:r>
@@ -2929,7 +2873,7 @@
       <w:r>
         <w:t>části</w:t>
       </w:r>
-      <w:bookmarkEnd w:id="6"/>
+      <w:bookmarkEnd w:id="5"/>
       <w:proofErr w:type="spellEnd"/>
     </w:p>
     <w:p>
@@ -3843,7 +3787,7 @@
         </w:rPr>
         <w:t xml:space="preserve"> [online]. Dostupné z: </w:t>
       </w:r>
-      <w:hyperlink r:id="rId11" w:history="1">
+      <w:hyperlink r:id="rId10" w:history="1">
         <w:r>
           <w:rPr>
             <w:rStyle w:val="Hypertextovodkaz"/>
@@ -4175,6 +4119,15 @@
       </w:hyperlink>
     </w:p>
     <w:p>
+      <w:pPr>
+        <w:sectPr>
+          <w:footerReference w:type="default" r:id="rId11"/>
+          <w:pgSz w:w="11906" w:h="16838"/>
+          <w:pgMar w:top="1701" w:right="851" w:bottom="1701" w:left="2552" w:header="709" w:footer="709" w:gutter="0"/>
+          <w:cols w:space="708"/>
+          <w:docGrid w:linePitch="360"/>
+        </w:sectPr>
+      </w:pPr>
       <w:r>
         <w:fldChar w:fldCharType="end"/>
       </w:r>
@@ -4183,7 +4136,9 @@
       <w:pPr>
         <w:pStyle w:val="Plohy"/>
       </w:pPr>
-      <w:bookmarkStart w:id="7" w:name="_Toc137039856"/>
+      <w:bookmarkStart w:id="6" w:name="_Toc137039856"/>
+      <w:bookmarkStart w:id="7" w:name="_GoBack"/>
+      <w:bookmarkEnd w:id="7"/>
       <w:r>
         <w:lastRenderedPageBreak/>
         <w:t>První p</w:t>
@@ -4191,7 +4146,7 @@
       <w:r>
         <w:t>říloha</w:t>
       </w:r>
-      <w:bookmarkEnd w:id="7"/>
+      <w:bookmarkEnd w:id="6"/>
     </w:p>
     <w:p>
       <w:pPr>
@@ -4205,7 +4160,6 @@
       <w:bookmarkEnd w:id="8"/>
     </w:p>
     <w:sectPr>
-      <w:footerReference w:type="default" r:id="rId12"/>
       <w:pgSz w:w="11906" w:h="16838"/>
       <w:pgMar w:top="1701" w:right="851" w:bottom="1701" w:left="2552" w:header="709" w:footer="709" w:gutter="0"/>
       <w:cols w:space="708"/>
@@ -4241,22 +4195,6 @@
 </file>
 
 <file path=word/footer1.xml><?xml version="1.0" encoding="utf-8"?>
-<w:ftr xmlns:wpc="http://schemas.microsoft.com/office/word/2010/wordprocessingCanvas" xmlns:cx="http://schemas.microsoft.com/office/drawing/2014/chartex" xmlns:cx1="http://schemas.microsoft.com/office/drawing/2015/9/8/chartex" xmlns:cx2="http://schemas.microsoft.com/office/drawing/2015/10/21/chartex" xmlns:cx3="http://schemas.microsoft.com/office/drawing/2016/5/9/chartex" xmlns:cx4="http://schemas.microsoft.com/office/drawing/2016/5/10/chartex" xmlns:cx5="http://schemas.microsoft.com/office/drawing/2016/5/11/chartex" xmlns:cx6="http://schemas.microsoft.com/office/drawing/2016/5/12/chartex" xmlns:cx7="http://schemas.microsoft.com/office/drawing/2016/5/13/chartex" xmlns:cx8="http://schemas.microsoft.com/office/drawing/2016/5/14/chartex" xmlns:mc="http://schemas.openxmlformats.org/markup-compatibility/2006" xmlns:aink="http://schemas.microsoft.com/office/drawing/2016/ink" xmlns:am3d="http://schemas.microsoft.com/office/drawing/2017/model3d" xmlns:o="urn:schemas-microsoft-com:office:office" xmlns:r="http://schemas.openxmlformats.org/officeDocument/2006/relationships" xmlns:m="http://schemas.openxmlformats.org/officeDocument/2006/math" xmlns:v="urn:schemas-microsoft-com:vml" xmlns:wp14="http://schemas.microsoft.com/office/word/2010/wordprocessingDrawing" xmlns:wp="http://schemas.openxmlformats.org/drawingml/2006/wordprocessingDrawing" xmlns:w10="urn:schemas-microsoft-com:office:word" xmlns:w="http://schemas.openxmlformats.org/wordprocessingml/2006/main" xmlns:w14="http://schemas.microsoft.com/office/word/2010/wordml" xmlns:w15="http://schemas.microsoft.com/office/word/2012/wordml" xmlns:w16cid="http://schemas.microsoft.com/office/word/2016/wordml/cid" xmlns:w16se="http://schemas.microsoft.com/office/word/2015/wordml/symex" xmlns:wpg="http://schemas.microsoft.com/office/word/2010/wordprocessingGroup" xmlns:wpi="http://schemas.microsoft.com/office/word/2010/wordprocessingInk" xmlns:wne="http://schemas.microsoft.com/office/word/2006/wordml" xmlns:wps="http://schemas.microsoft.com/office/word/2010/wordprocessingShape" mc:Ignorable="w14 w15 w16se w16cid wp14">
-  <w:p>
-    <w:pPr>
-      <w:pStyle w:val="Zpat"/>
-      <w:jc w:val="center"/>
-    </w:pPr>
-  </w:p>
-  <w:p>
-    <w:pPr>
-      <w:pStyle w:val="Zpat"/>
-    </w:pPr>
-  </w:p>
-</w:ftr>
-</file>
-
-<file path=word/footer2.xml><?xml version="1.0" encoding="utf-8"?>
 <w:ftr xmlns:wpc="http://schemas.microsoft.com/office/word/2010/wordprocessingCanvas" xmlns:cx="http://schemas.microsoft.com/office/drawing/2014/chartex" xmlns:cx1="http://schemas.microsoft.com/office/drawing/2015/9/8/chartex" xmlns:cx2="http://schemas.microsoft.com/office/drawing/2015/10/21/chartex" xmlns:cx3="http://schemas.microsoft.com/office/drawing/2016/5/9/chartex" xmlns:cx4="http://schemas.microsoft.com/office/drawing/2016/5/10/chartex" xmlns:cx5="http://schemas.microsoft.com/office/drawing/2016/5/11/chartex" xmlns:cx6="http://schemas.microsoft.com/office/drawing/2016/5/12/chartex" xmlns:cx7="http://schemas.microsoft.com/office/drawing/2016/5/13/chartex" xmlns:cx8="http://schemas.microsoft.com/office/drawing/2016/5/14/chartex" xmlns:mc="http://schemas.openxmlformats.org/markup-compatibility/2006" xmlns:aink="http://schemas.microsoft.com/office/drawing/2016/ink" xmlns:am3d="http://schemas.microsoft.com/office/drawing/2017/model3d" xmlns:o="urn:schemas-microsoft-com:office:office" xmlns:r="http://schemas.openxmlformats.org/officeDocument/2006/relationships" xmlns:m="http://schemas.openxmlformats.org/officeDocument/2006/math" xmlns:v="urn:schemas-microsoft-com:vml" xmlns:wp14="http://schemas.microsoft.com/office/word/2010/wordprocessingDrawing" xmlns:wp="http://schemas.openxmlformats.org/drawingml/2006/wordprocessingDrawing" xmlns:w10="urn:schemas-microsoft-com:office:word" xmlns:w="http://schemas.openxmlformats.org/wordprocessingml/2006/main" xmlns:w14="http://schemas.microsoft.com/office/word/2010/wordml" xmlns:w15="http://schemas.microsoft.com/office/word/2012/wordml" xmlns:w16cid="http://schemas.microsoft.com/office/word/2016/wordml/cid" xmlns:w16se="http://schemas.microsoft.com/office/word/2015/wordml/symex" xmlns:wpg="http://schemas.microsoft.com/office/word/2010/wordprocessingGroup" xmlns:wpi="http://schemas.microsoft.com/office/word/2010/wordprocessingInk" xmlns:wne="http://schemas.microsoft.com/office/word/2006/wordml" xmlns:wps="http://schemas.microsoft.com/office/word/2010/wordprocessingShape" mc:Ignorable="w14 w15 w16se w16cid wp14">
   <w:sdt>
     <w:sdtPr>
@@ -4291,11 +4229,6 @@
       </w:p>
     </w:sdtContent>
   </w:sdt>
-  <w:p>
-    <w:pPr>
-      <w:pStyle w:val="Zpat"/>
-    </w:pPr>
-  </w:p>
 </w:ftr>
 </file>
 
@@ -5898,13 +5831,16 @@
     <w:name w:val="Přílohy"/>
     <w:basedOn w:val="Podnadpis"/>
     <w:qFormat/>
-    <w:rsid w:val="000D1100"/>
+    <w:rsid w:val="004A2CA0"/>
     <w:pPr>
       <w:numPr>
         <w:ilvl w:val="0"/>
         <w:numId w:val="5"/>
       </w:numPr>
     </w:pPr>
+    <w:rPr>
+      <w:spacing w:val="0"/>
+    </w:rPr>
   </w:style>
   <w:style w:type="paragraph" w:customStyle="1" w:styleId="Default">
     <w:name w:val="Default"/>
@@ -6225,7 +6161,7 @@
 </file>
 
 <file path=customXml/itemProps1.xml><?xml version="1.0" encoding="utf-8"?>
-<ds:datastoreItem xmlns:ds="http://schemas.openxmlformats.org/officeDocument/2006/customXml" ds:itemID="{C8B12756-3A80-4129-8F69-180F24421319}">
+<ds:datastoreItem xmlns:ds="http://schemas.openxmlformats.org/officeDocument/2006/customXml" ds:itemID="{5009E15E-D845-49D6-A67D-C7C4A734AF2E}">
   <ds:schemaRefs>
     <ds:schemaRef ds:uri="http://schemas.openxmlformats.org/officeDocument/2006/bibliography"/>
   </ds:schemaRefs>

</xml_diff>